<commit_message>
Mongo - Collection fields name has been changed as per the class diagram
</commit_message>
<xml_diff>
--- a/Mongo_Schema_OMS.docx
+++ b/Mongo_Schema_OMS.docx
@@ -7,7 +7,7 @@
         <w:pStyle w:val="Heading1"/>
         <w:ind w:left="2160" w:firstLine="720"/>
       </w:pPr>
-      <w:bookmarkStart w:id="0" w:name="_Toc493600820"/>
+      <w:bookmarkStart w:id="0" w:name="_Toc494129736"/>
       <w:r>
         <w:t>Order Management System</w:t>
       </w:r>
@@ -68,7 +68,7 @@
           <w:r>
             <w:fldChar w:fldCharType="separate"/>
           </w:r>
-          <w:hyperlink w:anchor="_Toc493600820" w:history="1">
+          <w:hyperlink w:anchor="_Toc494129736" w:history="1">
             <w:r>
               <w:rPr>
                 <w:rStyle w:val="Hyperlink"/>
@@ -95,7 +95,7 @@
                 <w:noProof/>
                 <w:webHidden/>
               </w:rPr>
-              <w:instrText xml:space="preserve"> PAGEREF _Toc493600820 \h </w:instrText>
+              <w:instrText xml:space="preserve"> PAGEREF _Toc494129736 \h </w:instrText>
             </w:r>
             <w:r>
               <w:rPr>
@@ -137,7 +137,7 @@
               <w:noProof/>
             </w:rPr>
           </w:pPr>
-          <w:hyperlink w:anchor="_Toc493600821" w:history="1">
+          <w:hyperlink w:anchor="_Toc494129737" w:history="1">
             <w:r>
               <w:rPr>
                 <w:rStyle w:val="Hyperlink"/>
@@ -164,7 +164,7 @@
                 <w:noProof/>
                 <w:webHidden/>
               </w:rPr>
-              <w:instrText xml:space="preserve"> PAGEREF _Toc493600821 \h </w:instrText>
+              <w:instrText xml:space="preserve"> PAGEREF _Toc494129737 \h </w:instrText>
             </w:r>
             <w:r>
               <w:rPr>
@@ -207,7 +207,7 @@
               <w:noProof/>
             </w:rPr>
           </w:pPr>
-          <w:hyperlink w:anchor="_Toc493600822" w:history="1">
+          <w:hyperlink w:anchor="_Toc494129738" w:history="1">
             <w:r>
               <w:rPr>
                 <w:rStyle w:val="Hyperlink"/>
@@ -227,7 +227,7 @@
                 <w:rStyle w:val="Hyperlink"/>
                 <w:noProof/>
               </w:rPr>
-              <w:t>Category:</w:t>
+              <w:t>Product:</w:t>
             </w:r>
             <w:r>
               <w:rPr>
@@ -248,7 +248,7 @@
                 <w:noProof/>
                 <w:webHidden/>
               </w:rPr>
-              <w:instrText xml:space="preserve"> PAGEREF _Toc493600822 \h </w:instrText>
+              <w:instrText xml:space="preserve"> PAGEREF _Toc494129738 \h </w:instrText>
             </w:r>
             <w:r>
               <w:rPr>
@@ -291,7 +291,7 @@
               <w:noProof/>
             </w:rPr>
           </w:pPr>
-          <w:hyperlink w:anchor="_Toc493600823" w:history="1">
+          <w:hyperlink w:anchor="_Toc494129739" w:history="1">
             <w:r>
               <w:rPr>
                 <w:rStyle w:val="Hyperlink"/>
@@ -311,7 +311,7 @@
                 <w:rStyle w:val="Hyperlink"/>
                 <w:noProof/>
               </w:rPr>
-              <w:t>Product:</w:t>
+              <w:t>Inventory:</w:t>
             </w:r>
             <w:r>
               <w:rPr>
@@ -332,7 +332,7 @@
                 <w:noProof/>
                 <w:webHidden/>
               </w:rPr>
-              <w:instrText xml:space="preserve"> PAGEREF _Toc493600823 \h </w:instrText>
+              <w:instrText xml:space="preserve"> PAGEREF _Toc494129739 \h </w:instrText>
             </w:r>
             <w:r>
               <w:rPr>
@@ -375,7 +375,7 @@
               <w:noProof/>
             </w:rPr>
           </w:pPr>
-          <w:hyperlink w:anchor="_Toc493600824" w:history="1">
+          <w:hyperlink w:anchor="_Toc494129740" w:history="1">
             <w:r>
               <w:rPr>
                 <w:rStyle w:val="Hyperlink"/>
@@ -395,7 +395,7 @@
                 <w:rStyle w:val="Hyperlink"/>
                 <w:noProof/>
               </w:rPr>
-              <w:t>Inventory:</w:t>
+              <w:t>Order:</w:t>
             </w:r>
             <w:r>
               <w:rPr>
@@ -416,7 +416,7 @@
                 <w:noProof/>
                 <w:webHidden/>
               </w:rPr>
-              <w:instrText xml:space="preserve"> PAGEREF _Toc493600824 \h </w:instrText>
+              <w:instrText xml:space="preserve"> PAGEREF _Toc494129740 \h </w:instrText>
             </w:r>
             <w:r>
               <w:rPr>
@@ -436,7 +436,7 @@
                 <w:noProof/>
                 <w:webHidden/>
               </w:rPr>
-              <w:t>2</w:t>
+              <w:t>3</w:t>
             </w:r>
             <w:r>
               <w:rPr>
@@ -459,7 +459,7 @@
               <w:noProof/>
             </w:rPr>
           </w:pPr>
-          <w:hyperlink w:anchor="_Toc493600825" w:history="1">
+          <w:hyperlink w:anchor="_Toc494129741" w:history="1">
             <w:r>
               <w:rPr>
                 <w:rStyle w:val="Hyperlink"/>
@@ -479,7 +479,7 @@
                 <w:rStyle w:val="Hyperlink"/>
                 <w:noProof/>
               </w:rPr>
-              <w:t>Order_Details :-</w:t>
+              <w:t>Customer:</w:t>
             </w:r>
             <w:r>
               <w:rPr>
@@ -500,7 +500,7 @@
                 <w:noProof/>
                 <w:webHidden/>
               </w:rPr>
-              <w:instrText xml:space="preserve"> PAGEREF _Toc493600825 \h </w:instrText>
+              <w:instrText xml:space="preserve"> PAGEREF _Toc494129741 \h </w:instrText>
             </w:r>
             <w:r>
               <w:rPr>
@@ -520,7 +520,7 @@
                 <w:noProof/>
                 <w:webHidden/>
               </w:rPr>
-              <w:t>3</w:t>
+              <w:t>4</w:t>
             </w:r>
             <w:r>
               <w:rPr>
@@ -543,7 +543,7 @@
               <w:noProof/>
             </w:rPr>
           </w:pPr>
-          <w:hyperlink w:anchor="_Toc493600826" w:history="1">
+          <w:hyperlink w:anchor="_Toc494129742" w:history="1">
             <w:r>
               <w:rPr>
                 <w:rStyle w:val="Hyperlink"/>
@@ -563,7 +563,7 @@
                 <w:rStyle w:val="Hyperlink"/>
                 <w:noProof/>
               </w:rPr>
-              <w:t>Customer details:-</w:t>
+              <w:t>Event History:</w:t>
             </w:r>
             <w:r>
               <w:rPr>
@@ -584,7 +584,7 @@
                 <w:noProof/>
                 <w:webHidden/>
               </w:rPr>
-              <w:instrText xml:space="preserve"> PAGEREF _Toc493600826 \h </w:instrText>
+              <w:instrText xml:space="preserve"> PAGEREF _Toc494129742 \h </w:instrText>
             </w:r>
             <w:r>
               <w:rPr>
@@ -626,7 +626,7 @@
               <w:noProof/>
             </w:rPr>
           </w:pPr>
-          <w:hyperlink w:anchor="_Toc493600827" w:history="1">
+          <w:hyperlink w:anchor="_Toc494129743" w:history="1">
             <w:r>
               <w:rPr>
                 <w:rStyle w:val="Hyperlink"/>
@@ -653,7 +653,7 @@
                 <w:noProof/>
                 <w:webHidden/>
               </w:rPr>
-              <w:instrText xml:space="preserve"> PAGEREF _Toc493600827 \h </w:instrText>
+              <w:instrText xml:space="preserve"> PAGEREF _Toc494129743 \h </w:instrText>
             </w:r>
             <w:r>
               <w:rPr>
@@ -699,7 +699,10 @@
     <w:p/>
     <w:p/>
     <w:p/>
-    <w:p/>
+    <w:p>
+      <w:bookmarkStart w:id="1" w:name="_GoBack"/>
+      <w:bookmarkEnd w:id="1"/>
+    </w:p>
     <w:p/>
     <w:p/>
     <w:p/>
@@ -732,7 +735,7 @@
           <w:b/>
         </w:rPr>
       </w:pPr>
-      <w:bookmarkStart w:id="1" w:name="_Toc493600821"/>
+      <w:bookmarkStart w:id="2" w:name="_Toc494129737"/>
       <w:r>
         <w:rPr>
           <w:b/>
@@ -740,7 +743,7 @@
         <w:lastRenderedPageBreak/>
         <w:t>Mongo Schema Design</w:t>
       </w:r>
-      <w:bookmarkEnd w:id="1"/>
+      <w:bookmarkEnd w:id="2"/>
     </w:p>
     <w:p/>
     <w:p/>
@@ -761,6 +764,1379 @@
         <w:t xml:space="preserve">Collection Details:- </w:t>
       </w:r>
     </w:p>
+    <w:p/>
+    <w:p>
+      <w:pPr>
+        <w:pStyle w:val="Heading1"/>
+        <w:numPr>
+          <w:ilvl w:val="0"/>
+          <w:numId w:val="1"/>
+        </w:numPr>
+        <w:rPr>
+          <w:b/>
+        </w:rPr>
+      </w:pPr>
+      <w:bookmarkStart w:id="3" w:name="_Toc494129738"/>
+      <w:r>
+        <w:rPr>
+          <w:b/>
+          <w:color w:val="auto"/>
+          <w:sz w:val="26"/>
+        </w:rPr>
+        <w:t>Product</w:t>
+      </w:r>
+      <w:r>
+        <w:rPr>
+          <w:b/>
+        </w:rPr>
+        <w:t>:</w:t>
+      </w:r>
+      <w:bookmarkEnd w:id="3"/>
+    </w:p>
+    <w:p>
+      <w:pPr>
+        <w:ind w:left="1440"/>
+      </w:pPr>
+      <w:r>
+        <w:t>{</w:t>
+      </w:r>
+    </w:p>
+    <w:p>
+      <w:pPr>
+        <w:ind w:left="1440"/>
+      </w:pPr>
+      <w:r>
+        <w:t xml:space="preserve">_id: </w:t>
+      </w:r>
+      <w:r>
+        <w:t>String</w:t>
+      </w:r>
+      <w:r>
+        <w:t>,</w:t>
+      </w:r>
+    </w:p>
+    <w:p>
+      <w:pPr>
+        <w:ind w:left="1440"/>
+      </w:pPr>
+      <w:proofErr w:type="spellStart"/>
+      <w:r>
+        <w:t>p</w:t>
+      </w:r>
+      <w:r>
+        <w:t>roduct</w:t>
+      </w:r>
+      <w:r>
+        <w:t>D</w:t>
+      </w:r>
+      <w:r>
+        <w:t>isplay</w:t>
+      </w:r>
+      <w:r>
+        <w:t>N</w:t>
+      </w:r>
+      <w:r>
+        <w:t>ame</w:t>
+      </w:r>
+      <w:proofErr w:type="spellEnd"/>
+      <w:r>
+        <w:t xml:space="preserve">: </w:t>
+      </w:r>
+      <w:r>
+        <w:t>String</w:t>
+      </w:r>
+      <w:r>
+        <w:t>,</w:t>
+      </w:r>
+    </w:p>
+    <w:p>
+      <w:pPr>
+        <w:ind w:left="1440"/>
+      </w:pPr>
+      <w:proofErr w:type="spellStart"/>
+      <w:r>
+        <w:t>c</w:t>
+      </w:r>
+      <w:r>
+        <w:t>ategoryP</w:t>
+      </w:r>
+      <w:r>
+        <w:t>ath</w:t>
+      </w:r>
+      <w:proofErr w:type="spellEnd"/>
+      <w:r>
+        <w:t>:</w:t>
+      </w:r>
+      <w:r>
+        <w:t xml:space="preserve"> </w:t>
+      </w:r>
+      <w:r>
+        <w:t>[</w:t>
+      </w:r>
+      <w:r>
+        <w:t>Array</w:t>
+      </w:r>
+      <w:r>
+        <w:t>],</w:t>
+      </w:r>
+    </w:p>
+    <w:p>
+      <w:pPr>
+        <w:ind w:left="1440"/>
+      </w:pPr>
+      <w:r>
+        <w:t>p</w:t>
+      </w:r>
+      <w:r>
+        <w:t>rice</w:t>
+      </w:r>
+      <w:r>
+        <w:t>:</w:t>
+      </w:r>
+      <w:r>
+        <w:t xml:space="preserve"> </w:t>
+      </w:r>
+      <w:r>
+        <w:t>Double</w:t>
+      </w:r>
+    </w:p>
+    <w:p>
+      <w:pPr>
+        <w:ind w:left="1440"/>
+      </w:pPr>
+      <w:proofErr w:type="spellStart"/>
+      <w:r>
+        <w:t>i</w:t>
+      </w:r>
+      <w:r>
+        <w:t>s</w:t>
+      </w:r>
+      <w:r>
+        <w:t>A</w:t>
+      </w:r>
+      <w:r>
+        <w:t>ctive</w:t>
+      </w:r>
+      <w:proofErr w:type="spellEnd"/>
+      <w:r>
+        <w:t>: Boolean,</w:t>
+      </w:r>
+    </w:p>
+    <w:p>
+      <w:pPr>
+        <w:ind w:left="1440"/>
+      </w:pPr>
+      <w:r>
+        <w:t>d</w:t>
+      </w:r>
+      <w:r>
+        <w:t xml:space="preserve">escription: </w:t>
+      </w:r>
+      <w:r>
+        <w:t>String</w:t>
+      </w:r>
+      <w:r>
+        <w:t>,</w:t>
+      </w:r>
+    </w:p>
+    <w:p>
+      <w:pPr>
+        <w:ind w:left="1440"/>
+      </w:pPr>
+      <w:proofErr w:type="spellStart"/>
+      <w:r>
+        <w:t>p</w:t>
+      </w:r>
+      <w:r>
+        <w:t>acking</w:t>
+      </w:r>
+      <w:r>
+        <w:t>I</w:t>
+      </w:r>
+      <w:r>
+        <w:t>nfo</w:t>
+      </w:r>
+      <w:proofErr w:type="spellEnd"/>
+      <w:r>
+        <w:t>:[</w:t>
+      </w:r>
+    </w:p>
+    <w:p>
+      <w:pPr>
+        <w:ind w:left="1440"/>
+      </w:pPr>
+      <w:r>
+        <w:t>{</w:t>
+      </w:r>
+      <w:r>
+        <w:t xml:space="preserve">  </w:t>
+      </w:r>
+      <w:r>
+        <w:tab/>
+      </w:r>
+      <w:r>
+        <w:t>weight:</w:t>
+      </w:r>
+      <w:r>
+        <w:t xml:space="preserve"> </w:t>
+      </w:r>
+      <w:r>
+        <w:t xml:space="preserve">Double, </w:t>
+      </w:r>
+    </w:p>
+    <w:p>
+      <w:pPr>
+        <w:ind w:left="1440" w:firstLine="720"/>
+      </w:pPr>
+      <w:r>
+        <w:t>d</w:t>
+      </w:r>
+      <w:r>
+        <w:t>imensions:</w:t>
+      </w:r>
+      <w:r>
+        <w:t xml:space="preserve"> </w:t>
+      </w:r>
+      <w:r>
+        <w:t>[{w</w:t>
+      </w:r>
+      <w:r>
+        <w:t>eight: Double, height: Double, d</w:t>
+      </w:r>
+      <w:r>
+        <w:t>epth: Double}]</w:t>
+      </w:r>
+    </w:p>
+    <w:p>
+      <w:pPr>
+        <w:ind w:left="1440"/>
+      </w:pPr>
+      <w:r>
+        <w:t>}</w:t>
+      </w:r>
+    </w:p>
+    <w:p>
+      <w:pPr>
+        <w:ind w:left="1440"/>
+      </w:pPr>
+      <w:r>
+        <w:t>]</w:t>
+      </w:r>
+      <w:r>
+        <w:t>,</w:t>
+      </w:r>
+    </w:p>
+    <w:p>
+      <w:pPr>
+        <w:ind w:left="1440"/>
+      </w:pPr>
+      <w:proofErr w:type="spellStart"/>
+      <w:r>
+        <w:t>c</w:t>
+      </w:r>
+      <w:r>
+        <w:t>reated</w:t>
+      </w:r>
+      <w:r>
+        <w:t>D</w:t>
+      </w:r>
+      <w:r>
+        <w:t>ate</w:t>
+      </w:r>
+      <w:proofErr w:type="spellEnd"/>
+      <w:r>
+        <w:t>: Date,</w:t>
+      </w:r>
+    </w:p>
+    <w:p>
+      <w:pPr>
+        <w:ind w:left="1440"/>
+      </w:pPr>
+      <w:proofErr w:type="spellStart"/>
+      <w:r>
+        <w:t>l</w:t>
+      </w:r>
+      <w:r>
+        <w:t>ast</w:t>
+      </w:r>
+      <w:r>
+        <w:t>M</w:t>
+      </w:r>
+      <w:r>
+        <w:t>odified</w:t>
+      </w:r>
+      <w:r>
+        <w:t>D</w:t>
+      </w:r>
+      <w:r>
+        <w:t>ate</w:t>
+      </w:r>
+      <w:proofErr w:type="spellEnd"/>
+      <w:r>
+        <w:t>: Date,</w:t>
+      </w:r>
+    </w:p>
+    <w:p>
+      <w:pPr>
+        <w:ind w:left="1440"/>
+      </w:pPr>
+      <w:r>
+        <w:t>s</w:t>
+      </w:r>
+      <w:r>
+        <w:t xml:space="preserve">pecifications: [{name: </w:t>
+      </w:r>
+      <w:r>
+        <w:t>String</w:t>
+      </w:r>
+      <w:r>
+        <w:t xml:space="preserve">, </w:t>
+      </w:r>
+      <w:r>
+        <w:t>v</w:t>
+      </w:r>
+      <w:r>
+        <w:t xml:space="preserve">alue: </w:t>
+      </w:r>
+      <w:r>
+        <w:t>String</w:t>
+      </w:r>
+      <w:r>
+        <w:t>}]</w:t>
+      </w:r>
+    </w:p>
+    <w:p>
+      <w:pPr>
+        <w:ind w:left="1440"/>
+      </w:pPr>
+      <w:r>
+        <w:t>}</w:t>
+      </w:r>
+    </w:p>
+    <w:p>
+      <w:pPr>
+        <w:ind w:left="1440"/>
+      </w:pPr>
+    </w:p>
+    <w:p>
+      <w:pPr>
+        <w:ind w:left="1440"/>
+      </w:pPr>
+    </w:p>
+    <w:p>
+      <w:pPr>
+        <w:ind w:left="1440"/>
+      </w:pPr>
+    </w:p>
+    <w:p>
+      <w:pPr>
+        <w:pStyle w:val="Heading1"/>
+        <w:numPr>
+          <w:ilvl w:val="0"/>
+          <w:numId w:val="1"/>
+        </w:numPr>
+        <w:rPr>
+          <w:b/>
+        </w:rPr>
+      </w:pPr>
+      <w:bookmarkStart w:id="4" w:name="_Toc494129739"/>
+      <w:r>
+        <w:rPr>
+          <w:b/>
+          <w:color w:val="auto"/>
+          <w:sz w:val="26"/>
+        </w:rPr>
+        <w:t>Inventory</w:t>
+      </w:r>
+      <w:r>
+        <w:rPr>
+          <w:b/>
+        </w:rPr>
+        <w:t>:</w:t>
+      </w:r>
+      <w:bookmarkEnd w:id="4"/>
+    </w:p>
+    <w:p/>
+    <w:p>
+      <w:pPr>
+        <w:ind w:left="1440"/>
+      </w:pPr>
+      <w:r>
+        <w:t>{</w:t>
+      </w:r>
+    </w:p>
+    <w:p>
+      <w:pPr>
+        <w:ind w:left="1440"/>
+      </w:pPr>
+      <w:r>
+        <w:t>_id:</w:t>
+      </w:r>
+      <w:r>
+        <w:t xml:space="preserve"> </w:t>
+      </w:r>
+      <w:proofErr w:type="spellStart"/>
+      <w:r>
+        <w:t>ObjectId</w:t>
+      </w:r>
+      <w:proofErr w:type="spellEnd"/>
+      <w:r>
+        <w:t>,</w:t>
+      </w:r>
+    </w:p>
+    <w:p>
+      <w:pPr>
+        <w:ind w:left="1440"/>
+      </w:pPr>
+      <w:proofErr w:type="spellStart"/>
+      <w:r>
+        <w:t>c</w:t>
+      </w:r>
+      <w:r>
+        <w:t>reated</w:t>
+      </w:r>
+      <w:r>
+        <w:t>D</w:t>
+      </w:r>
+      <w:r>
+        <w:t>ate</w:t>
+      </w:r>
+      <w:proofErr w:type="spellEnd"/>
+      <w:r>
+        <w:t>:</w:t>
+      </w:r>
+      <w:r>
+        <w:t xml:space="preserve"> </w:t>
+      </w:r>
+      <w:r>
+        <w:t>Date,</w:t>
+      </w:r>
+    </w:p>
+    <w:p>
+      <w:pPr>
+        <w:ind w:left="1440"/>
+      </w:pPr>
+      <w:proofErr w:type="spellStart"/>
+      <w:r>
+        <w:t>e</w:t>
+      </w:r>
+      <w:r>
+        <w:t>nd</w:t>
+      </w:r>
+      <w:r>
+        <w:t>D</w:t>
+      </w:r>
+      <w:r>
+        <w:t>ate</w:t>
+      </w:r>
+      <w:proofErr w:type="spellEnd"/>
+      <w:r>
+        <w:t>:</w:t>
+      </w:r>
+      <w:r>
+        <w:t xml:space="preserve"> </w:t>
+      </w:r>
+      <w:r>
+        <w:t>Date,</w:t>
+      </w:r>
+    </w:p>
+    <w:p>
+      <w:pPr>
+        <w:ind w:left="1440"/>
+      </w:pPr>
+      <w:proofErr w:type="spellStart"/>
+      <w:r>
+        <w:t>d</w:t>
+      </w:r>
+      <w:r>
+        <w:t>isplay</w:t>
+      </w:r>
+      <w:r>
+        <w:t>N</w:t>
+      </w:r>
+      <w:r>
+        <w:t>ame</w:t>
+      </w:r>
+      <w:proofErr w:type="spellEnd"/>
+      <w:r>
+        <w:t>:</w:t>
+      </w:r>
+      <w:r>
+        <w:t xml:space="preserve"> </w:t>
+      </w:r>
+      <w:r>
+        <w:t>String</w:t>
+      </w:r>
+      <w:r>
+        <w:t>,</w:t>
+      </w:r>
+    </w:p>
+    <w:p>
+      <w:pPr>
+        <w:ind w:left="1440"/>
+      </w:pPr>
+      <w:r>
+        <w:t>d</w:t>
+      </w:r>
+      <w:r>
+        <w:t>escription:</w:t>
+      </w:r>
+      <w:r>
+        <w:t xml:space="preserve"> </w:t>
+      </w:r>
+      <w:r>
+        <w:t>String</w:t>
+      </w:r>
+      <w:r>
+        <w:t>,</w:t>
+      </w:r>
+    </w:p>
+    <w:p>
+      <w:pPr>
+        <w:ind w:left="1440"/>
+      </w:pPr>
+      <w:proofErr w:type="spellStart"/>
+      <w:r>
+        <w:t>a</w:t>
+      </w:r>
+      <w:r>
+        <w:t>vailable</w:t>
+      </w:r>
+      <w:r>
+        <w:t>S</w:t>
+      </w:r>
+      <w:r>
+        <w:t>tatus</w:t>
+      </w:r>
+      <w:proofErr w:type="spellEnd"/>
+      <w:r>
+        <w:t>:</w:t>
+      </w:r>
+      <w:r>
+        <w:t xml:space="preserve"> </w:t>
+      </w:r>
+      <w:r>
+        <w:t>String</w:t>
+      </w:r>
+      <w:r>
+        <w:t>,</w:t>
+      </w:r>
+    </w:p>
+    <w:p>
+      <w:pPr>
+        <w:ind w:left="1440"/>
+      </w:pPr>
+      <w:proofErr w:type="spellStart"/>
+      <w:r>
+        <w:t>s</w:t>
+      </w:r>
+      <w:r>
+        <w:t>tock</w:t>
+      </w:r>
+      <w:r>
+        <w:t>C</w:t>
+      </w:r>
+      <w:r>
+        <w:t>ount</w:t>
+      </w:r>
+      <w:proofErr w:type="spellEnd"/>
+      <w:r>
+        <w:t>:</w:t>
+      </w:r>
+      <w:r>
+        <w:t xml:space="preserve"> </w:t>
+      </w:r>
+      <w:proofErr w:type="spellStart"/>
+      <w:r>
+        <w:t>Int</w:t>
+      </w:r>
+      <w:proofErr w:type="spellEnd"/>
+      <w:r>
+        <w:t>,</w:t>
+      </w:r>
+    </w:p>
+    <w:p>
+      <w:pPr>
+        <w:ind w:left="1440"/>
+      </w:pPr>
+      <w:proofErr w:type="spellStart"/>
+      <w:r>
+        <w:t>stockT</w:t>
+      </w:r>
+      <w:r>
+        <w:t>hresh</w:t>
+      </w:r>
+      <w:proofErr w:type="spellEnd"/>
+      <w:r>
+        <w:t>:</w:t>
+      </w:r>
+      <w:r>
+        <w:t xml:space="preserve"> </w:t>
+      </w:r>
+      <w:proofErr w:type="spellStart"/>
+      <w:r>
+        <w:t>Int</w:t>
+      </w:r>
+      <w:proofErr w:type="spellEnd"/>
+      <w:r>
+        <w:t>,</w:t>
+      </w:r>
+    </w:p>
+    <w:p>
+      <w:pPr>
+        <w:ind w:left="1440"/>
+      </w:pPr>
+      <w:proofErr w:type="spellStart"/>
+      <w:r>
+        <w:t>p</w:t>
+      </w:r>
+      <w:r>
+        <w:t>roduct</w:t>
+      </w:r>
+      <w:r>
+        <w:t>I</w:t>
+      </w:r>
+      <w:r>
+        <w:t>d</w:t>
+      </w:r>
+      <w:proofErr w:type="spellEnd"/>
+      <w:r>
+        <w:t>:</w:t>
+      </w:r>
+      <w:r>
+        <w:t xml:space="preserve"> </w:t>
+      </w:r>
+      <w:r>
+        <w:t>String</w:t>
+      </w:r>
+    </w:p>
+    <w:p>
+      <w:pPr>
+        <w:ind w:left="1440"/>
+      </w:pPr>
+      <w:r>
+        <w:t>}</w:t>
+      </w:r>
+    </w:p>
+    <w:p>
+      <w:pPr>
+        <w:ind w:left="1440"/>
+      </w:pPr>
+    </w:p>
+    <w:p>
+      <w:pPr>
+        <w:ind w:left="1440"/>
+      </w:pPr>
+    </w:p>
+    <w:p>
+      <w:pPr>
+        <w:ind w:left="1440"/>
+      </w:pPr>
+    </w:p>
+    <w:p>
+      <w:pPr>
+        <w:pStyle w:val="Heading1"/>
+        <w:numPr>
+          <w:ilvl w:val="0"/>
+          <w:numId w:val="1"/>
+        </w:numPr>
+        <w:rPr>
+          <w:b/>
+        </w:rPr>
+      </w:pPr>
+      <w:bookmarkStart w:id="5" w:name="_Toc494129740"/>
+      <w:r>
+        <w:rPr>
+          <w:b/>
+          <w:color w:val="auto"/>
+          <w:sz w:val="26"/>
+        </w:rPr>
+        <w:lastRenderedPageBreak/>
+        <w:t>Order</w:t>
+      </w:r>
+      <w:r>
+        <w:rPr>
+          <w:b/>
+        </w:rPr>
+        <w:t>:</w:t>
+      </w:r>
+      <w:bookmarkEnd w:id="5"/>
+      <w:r>
+        <w:rPr>
+          <w:b/>
+        </w:rPr>
+        <w:t xml:space="preserve"> </w:t>
+      </w:r>
+    </w:p>
+    <w:p/>
+    <w:p>
+      <w:pPr>
+        <w:ind w:left="1440"/>
+      </w:pPr>
+      <w:r>
+        <w:t xml:space="preserve"> {</w:t>
+      </w:r>
+    </w:p>
+    <w:p>
+      <w:pPr>
+        <w:ind w:left="1440"/>
+      </w:pPr>
+      <w:r>
+        <w:t xml:space="preserve"> </w:t>
+      </w:r>
+      <w:r>
+        <w:t xml:space="preserve"> </w:t>
+      </w:r>
+      <w:r>
+        <w:t>_id:</w:t>
+      </w:r>
+      <w:r>
+        <w:t xml:space="preserve"> </w:t>
+      </w:r>
+      <w:proofErr w:type="spellStart"/>
+      <w:r>
+        <w:t>ObjectId</w:t>
+      </w:r>
+      <w:proofErr w:type="spellEnd"/>
+    </w:p>
+    <w:p>
+      <w:pPr>
+        <w:ind w:left="1440"/>
+      </w:pPr>
+      <w:r>
+        <w:t xml:space="preserve">   </w:t>
+      </w:r>
+      <w:proofErr w:type="spellStart"/>
+      <w:r>
+        <w:t>createdD</w:t>
+      </w:r>
+      <w:r>
+        <w:t>ate</w:t>
+      </w:r>
+      <w:proofErr w:type="spellEnd"/>
+      <w:r>
+        <w:t xml:space="preserve">: </w:t>
+      </w:r>
+      <w:r>
+        <w:t>D</w:t>
+      </w:r>
+      <w:r>
+        <w:t>ate</w:t>
+      </w:r>
+      <w:r>
+        <w:t>,</w:t>
+      </w:r>
+    </w:p>
+    <w:p>
+      <w:pPr>
+        <w:ind w:left="1440"/>
+      </w:pPr>
+      <w:r>
+        <w:t xml:space="preserve">   </w:t>
+      </w:r>
+      <w:proofErr w:type="spellStart"/>
+      <w:r>
+        <w:t>customer</w:t>
+      </w:r>
+      <w:r>
+        <w:t>I</w:t>
+      </w:r>
+      <w:r>
+        <w:t>d</w:t>
+      </w:r>
+      <w:proofErr w:type="spellEnd"/>
+      <w:r>
+        <w:t xml:space="preserve">:  </w:t>
+      </w:r>
+      <w:r>
+        <w:t>String</w:t>
+      </w:r>
+      <w:r>
+        <w:t xml:space="preserve"> </w:t>
+      </w:r>
+      <w:r>
+        <w:t xml:space="preserve"> </w:t>
+      </w:r>
+    </w:p>
+    <w:p>
+      <w:pPr>
+        <w:ind w:left="1440"/>
+      </w:pPr>
+      <w:r>
+        <w:t xml:space="preserve">  </w:t>
+      </w:r>
+      <w:r>
+        <w:t xml:space="preserve"> products: {</w:t>
+      </w:r>
+    </w:p>
+    <w:p>
+      <w:pPr>
+        <w:ind w:left="1440"/>
+      </w:pPr>
+      <w:r>
+        <w:t xml:space="preserve">         </w:t>
+      </w:r>
+      <w:r>
+        <w:tab/>
+      </w:r>
+      <w:r>
+        <w:tab/>
+        <w:t xml:space="preserve">quantity: </w:t>
+      </w:r>
+      <w:proofErr w:type="spellStart"/>
+      <w:r>
+        <w:t>I</w:t>
+      </w:r>
+      <w:r>
+        <w:t>nt</w:t>
+      </w:r>
+      <w:proofErr w:type="spellEnd"/>
+      <w:r>
+        <w:t>,</w:t>
+      </w:r>
+    </w:p>
+    <w:p>
+      <w:pPr>
+        <w:ind w:left="2160" w:firstLine="720"/>
+      </w:pPr>
+      <w:r>
+        <w:t xml:space="preserve"> </w:t>
+      </w:r>
+      <w:proofErr w:type="spellStart"/>
+      <w:r>
+        <w:t>sku</w:t>
+      </w:r>
+      <w:proofErr w:type="spellEnd"/>
+      <w:r>
+        <w:t xml:space="preserve">: </w:t>
+      </w:r>
+      <w:r>
+        <w:t>String</w:t>
+      </w:r>
+    </w:p>
+    <w:p>
+      <w:pPr>
+        <w:ind w:left="2880"/>
+      </w:pPr>
+      <w:r>
+        <w:t xml:space="preserve"> title: </w:t>
+      </w:r>
+      <w:r>
+        <w:t>String</w:t>
+      </w:r>
+      <w:r>
+        <w:t>,</w:t>
+      </w:r>
+    </w:p>
+    <w:p>
+      <w:pPr>
+        <w:ind w:left="2880"/>
+      </w:pPr>
+      <w:r>
+        <w:t xml:space="preserve"> </w:t>
+      </w:r>
+      <w:proofErr w:type="spellStart"/>
+      <w:r>
+        <w:t>unit_cost</w:t>
+      </w:r>
+      <w:proofErr w:type="spellEnd"/>
+      <w:r>
+        <w:t>:</w:t>
+      </w:r>
+      <w:r>
+        <w:t xml:space="preserve"> </w:t>
+      </w:r>
+      <w:proofErr w:type="spellStart"/>
+      <w:r>
+        <w:t>I</w:t>
+      </w:r>
+      <w:r>
+        <w:t>nt</w:t>
+      </w:r>
+      <w:proofErr w:type="spellEnd"/>
+    </w:p>
+    <w:p>
+      <w:pPr>
+        <w:ind w:left="1440" w:firstLine="720"/>
+      </w:pPr>
+      <w:r>
+        <w:t xml:space="preserve">    </w:t>
+      </w:r>
+      <w:r>
+        <w:t xml:space="preserve"> }</w:t>
+      </w:r>
+      <w:r>
+        <w:t>,</w:t>
+      </w:r>
+    </w:p>
+    <w:p>
+      <w:pPr>
+        <w:ind w:left="1440"/>
+      </w:pPr>
+      <w:r>
+        <w:t xml:space="preserve"> </w:t>
+      </w:r>
+      <w:proofErr w:type="spellStart"/>
+      <w:r>
+        <w:t>totalC</w:t>
+      </w:r>
+      <w:r>
+        <w:t>ost</w:t>
+      </w:r>
+      <w:proofErr w:type="spellEnd"/>
+      <w:r>
+        <w:t xml:space="preserve">: </w:t>
+      </w:r>
+      <w:proofErr w:type="spellStart"/>
+      <w:r>
+        <w:t>I</w:t>
+      </w:r>
+      <w:r>
+        <w:t>nt</w:t>
+      </w:r>
+      <w:proofErr w:type="spellEnd"/>
+      <w:r>
+        <w:t>,</w:t>
+      </w:r>
+    </w:p>
+    <w:p>
+      <w:pPr>
+        <w:ind w:left="1440"/>
+      </w:pPr>
+      <w:r>
+        <w:t xml:space="preserve"> payment</w:t>
+      </w:r>
+      <w:r>
+        <w:t>: {</w:t>
+      </w:r>
+    </w:p>
+    <w:p>
+      <w:pPr>
+        <w:ind w:left="1440" w:firstLine="720"/>
+      </w:pPr>
+      <w:r>
+        <w:t xml:space="preserve">      </w:t>
+      </w:r>
+      <w:proofErr w:type="spellStart"/>
+      <w:r>
+        <w:t>payment</w:t>
+      </w:r>
+      <w:r>
+        <w:t>M</w:t>
+      </w:r>
+      <w:r>
+        <w:t>ode</w:t>
+      </w:r>
+      <w:proofErr w:type="spellEnd"/>
+      <w:r>
+        <w:t xml:space="preserve">: </w:t>
+      </w:r>
+      <w:r>
+        <w:t>String</w:t>
+      </w:r>
+      <w:r>
+        <w:t>,</w:t>
+      </w:r>
+    </w:p>
+    <w:p>
+      <w:pPr>
+        <w:ind w:left="1440"/>
+      </w:pPr>
+      <w:r>
+        <w:tab/>
+        <w:t xml:space="preserve">      status: </w:t>
+      </w:r>
+      <w:r>
+        <w:t>String</w:t>
+      </w:r>
+      <w:r>
+        <w:tab/>
+        <w:t xml:space="preserve"> </w:t>
+      </w:r>
+    </w:p>
+    <w:p>
+      <w:pPr>
+        <w:ind w:left="1440"/>
+      </w:pPr>
+      <w:r>
+        <w:t>}</w:t>
+      </w:r>
+      <w:r>
+        <w:t xml:space="preserve"> </w:t>
+      </w:r>
+    </w:p>
+    <w:p>
+      <w:pPr>
+        <w:ind w:left="1440"/>
+      </w:pPr>
+      <w:r>
+        <w:t xml:space="preserve">  </w:t>
+      </w:r>
+      <w:r>
+        <w:t>shipping: {</w:t>
+      </w:r>
+    </w:p>
+    <w:p>
+      <w:pPr>
+        <w:ind w:left="2880"/>
+      </w:pPr>
+      <w:r>
+        <w:t xml:space="preserve">     customer: </w:t>
+      </w:r>
+      <w:r>
+        <w:t>String</w:t>
+      </w:r>
+      <w:r>
+        <w:t>,</w:t>
+      </w:r>
+    </w:p>
+    <w:p>
+      <w:pPr>
+        <w:ind w:left="2880"/>
+      </w:pPr>
+      <w:r>
+        <w:t xml:space="preserve">     address: </w:t>
+      </w:r>
+      <w:r>
+        <w:t>String</w:t>
+      </w:r>
+      <w:r>
+        <w:t>,</w:t>
+      </w:r>
+    </w:p>
+    <w:p>
+      <w:pPr>
+        <w:ind w:left="2880"/>
+      </w:pPr>
+      <w:r>
+        <w:t xml:space="preserve">     city: </w:t>
+      </w:r>
+      <w:r>
+        <w:t>String</w:t>
+      </w:r>
+      <w:r>
+        <w:t>,</w:t>
+      </w:r>
+    </w:p>
+    <w:p>
+      <w:pPr>
+        <w:ind w:left="2880"/>
+      </w:pPr>
+      <w:r>
+        <w:t xml:space="preserve">     region: </w:t>
+      </w:r>
+      <w:r>
+        <w:t>String</w:t>
+      </w:r>
+      <w:r>
+        <w:t>,</w:t>
+      </w:r>
+    </w:p>
+    <w:p>
+      <w:pPr>
+        <w:ind w:left="2880"/>
+      </w:pPr>
+      <w:r>
+        <w:t xml:space="preserve">     state: </w:t>
+      </w:r>
+      <w:r>
+        <w:t>String</w:t>
+      </w:r>
+      <w:r>
+        <w:t>,</w:t>
+      </w:r>
+    </w:p>
+    <w:p>
+      <w:pPr>
+        <w:ind w:left="2880"/>
+      </w:pPr>
+      <w:r>
+        <w:t xml:space="preserve">     country: </w:t>
+      </w:r>
+      <w:r>
+        <w:t>String</w:t>
+      </w:r>
+      <w:r>
+        <w:t>,</w:t>
+      </w:r>
+    </w:p>
+    <w:p>
+      <w:pPr>
+        <w:ind w:left="2880"/>
+      </w:pPr>
+      <w:r>
+        <w:t xml:space="preserve">     </w:t>
+      </w:r>
+      <w:r>
+        <w:t>landma</w:t>
+      </w:r>
+      <w:r>
+        <w:t>rk</w:t>
+      </w:r>
+      <w:r>
+        <w:t xml:space="preserve">: </w:t>
+      </w:r>
+      <w:r>
+        <w:t>String</w:t>
+      </w:r>
+    </w:p>
+    <w:p>
+      <w:pPr>
+        <w:ind w:left="2160"/>
+      </w:pPr>
+      <w:r>
+        <w:t xml:space="preserve">      },</w:t>
+      </w:r>
+    </w:p>
+    <w:p>
+      <w:pPr>
+        <w:ind w:left="1440"/>
+      </w:pPr>
+    </w:p>
+    <w:p>
+      <w:pPr>
+        <w:ind w:left="1440"/>
+      </w:pPr>
+      <w:r>
+        <w:t xml:space="preserve">     tracking: {</w:t>
+      </w:r>
+    </w:p>
+    <w:p>
+      <w:pPr>
+        <w:ind w:left="2880"/>
+      </w:pPr>
+      <w:r>
+        <w:t xml:space="preserve">       company: </w:t>
+      </w:r>
+      <w:r>
+        <w:t>String</w:t>
+      </w:r>
+      <w:r>
+        <w:t>,</w:t>
+      </w:r>
+    </w:p>
+    <w:p>
+      <w:pPr>
+        <w:ind w:left="2880"/>
+      </w:pPr>
+      <w:r>
+        <w:t xml:space="preserve">       </w:t>
+      </w:r>
+      <w:proofErr w:type="spellStart"/>
+      <w:r>
+        <w:t>tracking</w:t>
+      </w:r>
+      <w:r>
+        <w:t>N</w:t>
+      </w:r>
+      <w:r>
+        <w:t>umber</w:t>
+      </w:r>
+      <w:proofErr w:type="spellEnd"/>
+      <w:r>
+        <w:t>:</w:t>
+      </w:r>
+      <w:r>
+        <w:t xml:space="preserve"> </w:t>
+      </w:r>
+      <w:r>
+        <w:t>String</w:t>
+      </w:r>
+      <w:r>
+        <w:t>,</w:t>
+      </w:r>
+    </w:p>
+    <w:p>
+      <w:pPr>
+        <w:ind w:left="2880"/>
+      </w:pPr>
+      <w:r>
+        <w:t xml:space="preserve">       status: </w:t>
+      </w:r>
+      <w:r>
+        <w:t>String</w:t>
+      </w:r>
+      <w:r>
+        <w:t>,</w:t>
+      </w:r>
+    </w:p>
+    <w:p>
+      <w:pPr>
+        <w:ind w:left="2880"/>
+      </w:pPr>
+      <w:r>
+        <w:t xml:space="preserve">       </w:t>
+      </w:r>
+      <w:proofErr w:type="spellStart"/>
+      <w:r>
+        <w:t>estimatedD</w:t>
+      </w:r>
+      <w:r>
+        <w:t>elivery</w:t>
+      </w:r>
+      <w:proofErr w:type="spellEnd"/>
+      <w:r>
+        <w:t>:</w:t>
+      </w:r>
+      <w:r>
+        <w:t xml:space="preserve"> D</w:t>
+      </w:r>
+      <w:r>
+        <w:t>ate</w:t>
+      </w:r>
+    </w:p>
+    <w:p>
+      <w:r>
+        <w:t xml:space="preserve">                                                  </w:t>
+      </w:r>
+      <w:r>
+        <w:t>}</w:t>
+      </w:r>
+      <w:r>
+        <w:t>,</w:t>
+      </w:r>
+    </w:p>
+    <w:p>
+      <w:r>
+        <w:tab/>
+      </w:r>
+      <w:r>
+        <w:tab/>
+        <w:t xml:space="preserve">     </w:t>
+      </w:r>
+      <w:r>
+        <w:t>invoice:</w:t>
+      </w:r>
+      <w:r>
+        <w:t xml:space="preserve"> </w:t>
+      </w:r>
+      <w:r>
+        <w:t>[</w:t>
+      </w:r>
+    </w:p>
+    <w:p>
+      <w:pPr>
+        <w:ind w:left="2160" w:firstLine="720"/>
+      </w:pPr>
+      <w:r>
+        <w:t xml:space="preserve">     </w:t>
+      </w:r>
+      <w:r>
+        <w:t>{</w:t>
+      </w:r>
+      <w:proofErr w:type="spellStart"/>
+      <w:r>
+        <w:t>invoice</w:t>
+      </w:r>
+      <w:r>
+        <w:t>N</w:t>
+      </w:r>
+      <w:r>
+        <w:t>o</w:t>
+      </w:r>
+      <w:proofErr w:type="spellEnd"/>
+      <w:r>
+        <w:t>:</w:t>
+      </w:r>
+      <w:r>
+        <w:t xml:space="preserve"> </w:t>
+      </w:r>
+      <w:proofErr w:type="spellStart"/>
+      <w:r>
+        <w:t>int</w:t>
+      </w:r>
+      <w:proofErr w:type="spellEnd"/>
+      <w:r>
+        <w:t>,</w:t>
+      </w:r>
+      <w:r>
+        <w:t xml:space="preserve"> </w:t>
+      </w:r>
+      <w:proofErr w:type="spellStart"/>
+      <w:r>
+        <w:t>invoice</w:t>
+      </w:r>
+      <w:r>
+        <w:t>D</w:t>
+      </w:r>
+      <w:r>
+        <w:t>ate</w:t>
+      </w:r>
+      <w:proofErr w:type="spellEnd"/>
+      <w:r>
+        <w:t>:</w:t>
+      </w:r>
+      <w:r>
+        <w:t xml:space="preserve"> D</w:t>
+      </w:r>
+      <w:r>
+        <w:t>ate</w:t>
+      </w:r>
+      <w:r>
+        <w:t>}</w:t>
+      </w:r>
+    </w:p>
+    <w:p>
+      <w:r>
+        <w:t xml:space="preserve">                                                 </w:t>
+      </w:r>
+      <w:r>
+        <w:t>]</w:t>
+      </w:r>
+      <w:r>
+        <w:t>,</w:t>
+      </w:r>
+      <w:r>
+        <w:tab/>
+      </w:r>
+    </w:p>
+    <w:p>
+      <w:r>
+        <w:tab/>
+      </w:r>
+      <w:proofErr w:type="spellStart"/>
+      <w:r>
+        <w:t>o</w:t>
+      </w:r>
+      <w:r>
+        <w:t>rder</w:t>
+      </w:r>
+      <w:r>
+        <w:t>S</w:t>
+      </w:r>
+      <w:r>
+        <w:t>tatus</w:t>
+      </w:r>
+      <w:proofErr w:type="spellEnd"/>
+      <w:r>
+        <w:t>: String</w:t>
+      </w:r>
+      <w:r>
+        <w:t xml:space="preserve"> </w:t>
+      </w:r>
+    </w:p>
+    <w:p>
+      <w:r>
+        <w:t xml:space="preserve"> </w:t>
+      </w:r>
+    </w:p>
+    <w:p>
+      <w:pPr>
+        <w:ind w:left="1440"/>
+      </w:pPr>
+      <w:r>
+        <w:t xml:space="preserve"> }</w:t>
+      </w:r>
+    </w:p>
+    <w:p>
+      <w:pPr>
+        <w:ind w:left="1440"/>
+      </w:pPr>
+    </w:p>
+    <w:p/>
+    <w:p/>
+    <w:p/>
+    <w:p/>
     <w:p/>
     <w:p>
       <w:pPr>
@@ -775,468 +2151,7 @@
           <w:sz w:val="26"/>
         </w:rPr>
       </w:pPr>
-      <w:bookmarkStart w:id="2" w:name="_Toc493600822"/>
-      <w:r>
-        <w:rPr>
-          <w:b/>
-          <w:color w:val="auto"/>
-          <w:sz w:val="26"/>
-        </w:rPr>
-        <w:t>Category:</w:t>
-      </w:r>
-      <w:bookmarkEnd w:id="2"/>
-    </w:p>
-    <w:p>
-      <w:pPr>
-        <w:ind w:left="1440"/>
-      </w:pPr>
-      <w:r>
-        <w:t>{</w:t>
-      </w:r>
-    </w:p>
-    <w:p>
-      <w:pPr>
-        <w:ind w:left="1440"/>
-      </w:pPr>
-      <w:r>
-        <w:t>_</w:t>
-      </w:r>
-      <w:proofErr w:type="spellStart"/>
-      <w:r>
-        <w:t>id:String</w:t>
-      </w:r>
-      <w:proofErr w:type="spellEnd"/>
-      <w:r>
-        <w:t>,</w:t>
-      </w:r>
-    </w:p>
-    <w:p>
-      <w:pPr>
-        <w:ind w:left="1440"/>
-      </w:pPr>
-      <w:proofErr w:type="spellStart"/>
-      <w:r>
-        <w:t>Name:String</w:t>
-      </w:r>
-      <w:proofErr w:type="spellEnd"/>
-      <w:r>
-        <w:t>,</w:t>
-      </w:r>
-    </w:p>
-    <w:p>
-      <w:pPr>
-        <w:ind w:left="1440"/>
-      </w:pPr>
-      <w:proofErr w:type="spellStart"/>
-      <w:r>
-        <w:t>Child_categorie_id</w:t>
-      </w:r>
-      <w:proofErr w:type="spellEnd"/>
-      <w:r>
-        <w:t>:[Array],</w:t>
-      </w:r>
-    </w:p>
-    <w:p>
-      <w:pPr>
-        <w:ind w:left="1440"/>
-      </w:pPr>
-      <w:proofErr w:type="spellStart"/>
-      <w:r>
-        <w:t>Parent_categorie_id</w:t>
-      </w:r>
-      <w:proofErr w:type="spellEnd"/>
-      <w:r>
-        <w:t>:[Array],</w:t>
-      </w:r>
-      <w:r>
-        <w:t xml:space="preserve">  </w:t>
-      </w:r>
-      <w:bookmarkStart w:id="3" w:name="_GoBack"/>
-      <w:bookmarkEnd w:id="3"/>
-    </w:p>
-    <w:p>
-      <w:pPr>
-        <w:ind w:left="1440"/>
-      </w:pPr>
-      <w:proofErr w:type="spellStart"/>
-      <w:r>
-        <w:t>Image_path:String</w:t>
-      </w:r>
-      <w:proofErr w:type="spellEnd"/>
-      <w:r>
-        <w:t>,</w:t>
-      </w:r>
-    </w:p>
-    <w:p>
-      <w:pPr>
-        <w:ind w:left="1440"/>
-      </w:pPr>
-      <w:proofErr w:type="spellStart"/>
-      <w:r>
-        <w:t>Creation_date:Date</w:t>
-      </w:r>
-      <w:proofErr w:type="spellEnd"/>
-      <w:r>
-        <w:t>,</w:t>
-      </w:r>
-    </w:p>
-    <w:p>
-      <w:pPr>
-        <w:ind w:left="1440"/>
-      </w:pPr>
-      <w:proofErr w:type="spellStart"/>
-      <w:r>
-        <w:t>Last_modified_date:Date</w:t>
-      </w:r>
-      <w:proofErr w:type="spellEnd"/>
-      <w:r>
-        <w:t>,</w:t>
-      </w:r>
-    </w:p>
-    <w:p>
-      <w:pPr>
-        <w:ind w:left="1440"/>
-      </w:pPr>
-      <w:proofErr w:type="spellStart"/>
-      <w:r>
-        <w:t>Is_root:Boolean</w:t>
-      </w:r>
-      <w:proofErr w:type="spellEnd"/>
-      <w:r>
-        <w:t>,</w:t>
-      </w:r>
-    </w:p>
-    <w:p>
-      <w:pPr>
-        <w:ind w:left="1440"/>
-      </w:pPr>
-      <w:proofErr w:type="spellStart"/>
-      <w:r>
-        <w:t>Is_active:Boolean</w:t>
-      </w:r>
-      <w:proofErr w:type="spellEnd"/>
-      <w:r>
-        <w:t>,</w:t>
-      </w:r>
-    </w:p>
-    <w:p>
-      <w:pPr>
-        <w:ind w:left="1440"/>
-      </w:pPr>
-      <w:proofErr w:type="spellStart"/>
-      <w:r>
-        <w:t>Seo_Keywords</w:t>
-      </w:r>
-      <w:proofErr w:type="spellEnd"/>
-      <w:r>
-        <w:t>:[Array],</w:t>
-      </w:r>
-    </w:p>
-    <w:p>
-      <w:pPr>
-        <w:ind w:left="1440"/>
-      </w:pPr>
-      <w:r>
-        <w:t>}</w:t>
-      </w:r>
-    </w:p>
-    <w:p/>
-    <w:p/>
-    <w:p>
-      <w:pPr>
-        <w:pStyle w:val="Heading1"/>
-        <w:numPr>
-          <w:ilvl w:val="0"/>
-          <w:numId w:val="1"/>
-        </w:numPr>
-        <w:rPr>
-          <w:b/>
-        </w:rPr>
-      </w:pPr>
-      <w:bookmarkStart w:id="4" w:name="_Toc493600823"/>
-      <w:r>
-        <w:rPr>
-          <w:b/>
-          <w:color w:val="auto"/>
-          <w:sz w:val="26"/>
-        </w:rPr>
-        <w:t>Product</w:t>
-      </w:r>
-      <w:r>
-        <w:rPr>
-          <w:b/>
-        </w:rPr>
-        <w:t>:</w:t>
-      </w:r>
-      <w:bookmarkEnd w:id="4"/>
-    </w:p>
-    <w:p>
-      <w:pPr>
-        <w:ind w:left="1440"/>
-      </w:pPr>
-      <w:r>
-        <w:t>{</w:t>
-      </w:r>
-    </w:p>
-    <w:p>
-      <w:pPr>
-        <w:ind w:left="1440"/>
-      </w:pPr>
-      <w:r>
-        <w:t>_id: String,</w:t>
-      </w:r>
-    </w:p>
-    <w:p>
-      <w:pPr>
-        <w:ind w:left="1440"/>
-      </w:pPr>
-      <w:proofErr w:type="spellStart"/>
-      <w:r>
-        <w:t>Product_display_name</w:t>
-      </w:r>
-      <w:proofErr w:type="spellEnd"/>
-      <w:r>
-        <w:t>: String,</w:t>
-      </w:r>
-    </w:p>
-    <w:p>
-      <w:pPr>
-        <w:ind w:left="1440"/>
-      </w:pPr>
-      <w:proofErr w:type="spellStart"/>
-      <w:r>
-        <w:t>Category_path</w:t>
-      </w:r>
-      <w:proofErr w:type="spellEnd"/>
-      <w:r>
-        <w:t>:[</w:t>
-      </w:r>
-      <w:r>
-        <w:t>Array</w:t>
-      </w:r>
-      <w:r>
-        <w:t>],</w:t>
-      </w:r>
-    </w:p>
-    <w:p>
-      <w:pPr>
-        <w:ind w:left="1440"/>
-      </w:pPr>
-      <w:r>
-        <w:t>Price:[{</w:t>
-      </w:r>
-      <w:proofErr w:type="spellStart"/>
-      <w:r>
-        <w:t>list_price</w:t>
-      </w:r>
-      <w:proofErr w:type="spellEnd"/>
-      <w:r>
-        <w:t xml:space="preserve">: </w:t>
-      </w:r>
-      <w:proofErr w:type="spellStart"/>
-      <w:r>
-        <w:t>Boolean,sale_price</w:t>
-      </w:r>
-      <w:proofErr w:type="spellEnd"/>
-      <w:r>
-        <w:t xml:space="preserve">: Boolean, </w:t>
-      </w:r>
-      <w:proofErr w:type="spellStart"/>
-      <w:r>
-        <w:t>whole_sale_price</w:t>
-      </w:r>
-      <w:proofErr w:type="spellEnd"/>
-      <w:r>
-        <w:t>: Boolean}],</w:t>
-      </w:r>
-    </w:p>
-    <w:p>
-      <w:pPr>
-        <w:ind w:left="1440"/>
-      </w:pPr>
-      <w:proofErr w:type="spellStart"/>
-      <w:r>
-        <w:t>Is_active</w:t>
-      </w:r>
-      <w:proofErr w:type="spellEnd"/>
-      <w:r>
-        <w:t>: Boolean,</w:t>
-      </w:r>
-    </w:p>
-    <w:p>
-      <w:pPr>
-        <w:ind w:left="1440"/>
-      </w:pPr>
-      <w:proofErr w:type="spellStart"/>
-      <w:r>
-        <w:t>Product_short_description</w:t>
-      </w:r>
-      <w:proofErr w:type="spellEnd"/>
-      <w:r>
-        <w:t>: String,</w:t>
-      </w:r>
-    </w:p>
-    <w:p>
-      <w:pPr>
-        <w:ind w:left="1440"/>
-      </w:pPr>
-      <w:proofErr w:type="spellStart"/>
-      <w:r>
-        <w:t>Product_long_description</w:t>
-      </w:r>
-      <w:proofErr w:type="spellEnd"/>
-      <w:r>
-        <w:t>: String,</w:t>
-      </w:r>
-    </w:p>
-    <w:p>
-      <w:pPr>
-        <w:ind w:left="1440"/>
-      </w:pPr>
-      <w:proofErr w:type="spellStart"/>
-      <w:r>
-        <w:t>Image_path</w:t>
-      </w:r>
-      <w:proofErr w:type="spellEnd"/>
-      <w:r>
-        <w:t>:[Array],</w:t>
-      </w:r>
-    </w:p>
-    <w:p>
-      <w:pPr>
-        <w:ind w:left="1440"/>
-      </w:pPr>
-      <w:proofErr w:type="spellStart"/>
-      <w:r>
-        <w:t>Shipping_info</w:t>
-      </w:r>
-      <w:proofErr w:type="spellEnd"/>
-      <w:r>
-        <w:t>:[</w:t>
-      </w:r>
-    </w:p>
-    <w:p>
-      <w:pPr>
-        <w:ind w:left="1440"/>
-      </w:pPr>
-      <w:r>
-        <w:t>{</w:t>
-      </w:r>
-      <w:r>
-        <w:t xml:space="preserve">  </w:t>
-      </w:r>
-      <w:r>
-        <w:tab/>
-      </w:r>
-      <w:r>
-        <w:t>weight:</w:t>
-      </w:r>
-      <w:r>
-        <w:t xml:space="preserve"> </w:t>
-      </w:r>
-      <w:r>
-        <w:t xml:space="preserve">Double, </w:t>
-      </w:r>
-    </w:p>
-    <w:p>
-      <w:pPr>
-        <w:ind w:left="1440" w:firstLine="720"/>
-      </w:pPr>
-      <w:r>
-        <w:t>Dimensions:</w:t>
-      </w:r>
-      <w:r>
-        <w:t>[{weight: Double, height: Double, Depth: Double}]</w:t>
-      </w:r>
-    </w:p>
-    <w:p>
-      <w:pPr>
-        <w:ind w:left="1440"/>
-      </w:pPr>
-      <w:r>
-        <w:t>}</w:t>
-      </w:r>
-    </w:p>
-    <w:p>
-      <w:pPr>
-        <w:ind w:left="1440"/>
-      </w:pPr>
-      <w:r>
-        <w:t>]</w:t>
-      </w:r>
-      <w:r>
-        <w:t>,</w:t>
-      </w:r>
-    </w:p>
-    <w:p>
-      <w:pPr>
-        <w:ind w:left="1440"/>
-      </w:pPr>
-      <w:proofErr w:type="spellStart"/>
-      <w:r>
-        <w:t>Creation_date</w:t>
-      </w:r>
-      <w:proofErr w:type="spellEnd"/>
-      <w:r>
-        <w:t>: Date,</w:t>
-      </w:r>
-    </w:p>
-    <w:p>
-      <w:pPr>
-        <w:ind w:left="1440"/>
-      </w:pPr>
-      <w:proofErr w:type="spellStart"/>
-      <w:r>
-        <w:t>Last_modified_date</w:t>
-      </w:r>
-      <w:proofErr w:type="spellEnd"/>
-      <w:r>
-        <w:t>: Date,</w:t>
-      </w:r>
-    </w:p>
-    <w:p>
-      <w:pPr>
-        <w:ind w:left="1440"/>
-      </w:pPr>
-      <w:r>
-        <w:t>Specifications: [{name: String, Value: String}]</w:t>
-      </w:r>
-    </w:p>
-    <w:p>
-      <w:pPr>
-        <w:ind w:left="1440"/>
-      </w:pPr>
-      <w:r>
-        <w:t>}</w:t>
-      </w:r>
-    </w:p>
-    <w:p>
-      <w:pPr>
-        <w:ind w:left="1440"/>
-      </w:pPr>
-    </w:p>
-    <w:p>
-      <w:pPr>
-        <w:ind w:left="1440"/>
-      </w:pPr>
-    </w:p>
-    <w:p>
-      <w:pPr>
-        <w:ind w:left="1440"/>
-      </w:pPr>
-    </w:p>
-    <w:p>
-      <w:pPr>
-        <w:pStyle w:val="Heading1"/>
-        <w:numPr>
-          <w:ilvl w:val="0"/>
-          <w:numId w:val="1"/>
-        </w:numPr>
-        <w:rPr>
-          <w:b/>
-        </w:rPr>
-      </w:pPr>
-      <w:bookmarkStart w:id="5" w:name="_Toc493600824"/>
+      <w:bookmarkStart w:id="6" w:name="_Toc494129741"/>
       <w:r>
         <w:rPr>
           <w:b/>
@@ -1244,698 +2159,308 @@
           <w:sz w:val="26"/>
         </w:rPr>
         <w:lastRenderedPageBreak/>
-        <w:t>Inventory</w:t>
-      </w:r>
-      <w:r>
-        <w:rPr>
-          <w:b/>
-        </w:rPr>
-        <w:t>:</w:t>
-      </w:r>
-      <w:bookmarkEnd w:id="5"/>
-    </w:p>
-    <w:p/>
-    <w:p>
-      <w:pPr>
-        <w:ind w:left="1440"/>
-      </w:pPr>
-      <w:r>
-        <w:t>{</w:t>
-      </w:r>
-    </w:p>
-    <w:p>
-      <w:pPr>
-        <w:ind w:left="1440"/>
-      </w:pPr>
-      <w:r>
-        <w:t>_</w:t>
-      </w:r>
-      <w:proofErr w:type="spellStart"/>
-      <w:r>
-        <w:t>id:ObjectId</w:t>
-      </w:r>
-      <w:proofErr w:type="spellEnd"/>
-      <w:r>
-        <w:t>,</w:t>
-      </w:r>
-    </w:p>
-    <w:p>
-      <w:pPr>
-        <w:ind w:left="1440"/>
-      </w:pPr>
-      <w:proofErr w:type="spellStart"/>
-      <w:r>
-        <w:t>Creation_date:Date</w:t>
-      </w:r>
-      <w:proofErr w:type="spellEnd"/>
-      <w:r>
-        <w:t>,</w:t>
-      </w:r>
-    </w:p>
-    <w:p>
-      <w:pPr>
-        <w:ind w:left="1440"/>
-      </w:pPr>
-      <w:proofErr w:type="spellStart"/>
-      <w:r>
-        <w:t>End_date:Date</w:t>
-      </w:r>
-      <w:proofErr w:type="spellEnd"/>
-      <w:r>
-        <w:t>,</w:t>
-      </w:r>
-    </w:p>
-    <w:p>
-      <w:pPr>
-        <w:ind w:left="1440"/>
-      </w:pPr>
-      <w:proofErr w:type="spellStart"/>
-      <w:r>
-        <w:t>Display_name:String</w:t>
-      </w:r>
-      <w:proofErr w:type="spellEnd"/>
-      <w:r>
-        <w:t>,</w:t>
-      </w:r>
-    </w:p>
-    <w:p>
-      <w:pPr>
-        <w:ind w:left="1440"/>
-      </w:pPr>
-      <w:proofErr w:type="spellStart"/>
-      <w:r>
-        <w:t>Description:String</w:t>
-      </w:r>
-      <w:proofErr w:type="spellEnd"/>
-      <w:r>
-        <w:t>,</w:t>
-      </w:r>
-    </w:p>
-    <w:p>
-      <w:pPr>
-        <w:ind w:left="1440"/>
-      </w:pPr>
-      <w:proofErr w:type="spellStart"/>
-      <w:r>
-        <w:t>Available_status:String</w:t>
-      </w:r>
-      <w:proofErr w:type="spellEnd"/>
-      <w:r>
-        <w:t>,</w:t>
-      </w:r>
-    </w:p>
-    <w:p>
-      <w:pPr>
-        <w:ind w:left="1440"/>
-      </w:pPr>
-      <w:proofErr w:type="spellStart"/>
-      <w:r>
-        <w:t>Stock_level:Int</w:t>
-      </w:r>
-      <w:proofErr w:type="spellEnd"/>
-      <w:r>
-        <w:t>,</w:t>
-      </w:r>
-    </w:p>
-    <w:p>
-      <w:pPr>
-        <w:ind w:left="1440"/>
-      </w:pPr>
-      <w:proofErr w:type="spellStart"/>
-      <w:r>
-        <w:t>Stock_thresh:Int</w:t>
-      </w:r>
-      <w:proofErr w:type="spellEnd"/>
-      <w:r>
-        <w:t>,</w:t>
-      </w:r>
-    </w:p>
-    <w:p>
-      <w:pPr>
-        <w:ind w:left="1440"/>
-      </w:pPr>
-      <w:proofErr w:type="spellStart"/>
-      <w:r>
-        <w:t>Product_id:String</w:t>
-      </w:r>
-      <w:proofErr w:type="spellEnd"/>
-    </w:p>
-    <w:p>
-      <w:pPr>
-        <w:ind w:left="1440"/>
-      </w:pPr>
-      <w:r>
-        <w:t>}</w:t>
-      </w:r>
-    </w:p>
-    <w:p>
-      <w:pPr>
-        <w:pStyle w:val="Heading1"/>
-        <w:numPr>
-          <w:ilvl w:val="0"/>
-          <w:numId w:val="1"/>
-        </w:numPr>
-        <w:rPr>
-          <w:b/>
-        </w:rPr>
-      </w:pPr>
-      <w:bookmarkStart w:id="6" w:name="_Toc493600825"/>
-      <w:proofErr w:type="spellStart"/>
+        <w:t>Customer</w:t>
+      </w:r>
       <w:r>
         <w:rPr>
           <w:b/>
           <w:color w:val="auto"/>
           <w:sz w:val="26"/>
         </w:rPr>
-        <w:t>Order</w:t>
-      </w:r>
+        <w:t>:</w:t>
+      </w:r>
+      <w:bookmarkEnd w:id="6"/>
       <w:r>
         <w:rPr>
           <w:b/>
           <w:color w:val="auto"/>
           <w:sz w:val="26"/>
         </w:rPr>
-        <w:t>_</w:t>
-      </w:r>
-      <w:r>
-        <w:rPr>
-          <w:b/>
-          <w:color w:val="auto"/>
-          <w:sz w:val="26"/>
-        </w:rPr>
+        <w:t xml:space="preserve"> </w:t>
+      </w:r>
+    </w:p>
+    <w:p/>
+    <w:p>
+      <w:r>
+        <w:t>{</w:t>
+      </w:r>
+    </w:p>
+    <w:p>
+      <w:r>
+        <w:t>"_id"</w:t>
+      </w:r>
+      <w:r>
+        <w:t xml:space="preserve">: </w:t>
+      </w:r>
+      <w:proofErr w:type="spellStart"/>
+      <w:r>
+        <w:t>ObjectId</w:t>
+      </w:r>
+      <w:proofErr w:type="spellEnd"/>
+      <w:r>
+        <w:t>,</w:t>
+      </w:r>
+    </w:p>
+    <w:p>
+      <w:r>
+        <w:t>"name"</w:t>
+      </w:r>
+      <w:r>
+        <w:t>:</w:t>
+      </w:r>
+      <w:r>
+        <w:t xml:space="preserve"> </w:t>
+      </w:r>
+      <w:r>
+        <w:t>String</w:t>
+      </w:r>
+      <w:r>
+        <w:t>,</w:t>
+      </w:r>
+    </w:p>
+    <w:p>
+      <w:r>
+        <w:t>"type"</w:t>
+      </w:r>
+      <w:r>
+        <w:t xml:space="preserve">: </w:t>
+      </w:r>
+      <w:r>
+        <w:t>String</w:t>
+      </w:r>
+      <w:r>
+        <w:t>,</w:t>
+      </w:r>
+    </w:p>
+    <w:p>
+      <w:r>
+        <w:t>"</w:t>
+      </w:r>
+      <w:proofErr w:type="spellStart"/>
+      <w:r>
+        <w:t>created</w:t>
+      </w:r>
+      <w:r>
         <w:t>D</w:t>
       </w:r>
       <w:r>
-        <w:rPr>
-          <w:b/>
-          <w:color w:val="auto"/>
-          <w:sz w:val="26"/>
-        </w:rPr>
-        <w:t>etails</w:t>
-      </w:r>
-      <w:proofErr w:type="spellEnd"/>
-      <w:r>
-        <w:rPr>
-          <w:b/>
-        </w:rPr>
-        <w:t xml:space="preserve"> :-</w:t>
-      </w:r>
-      <w:bookmarkEnd w:id="6"/>
-    </w:p>
-    <w:p/>
-    <w:p>
-      <w:pPr>
-        <w:ind w:left="1440"/>
-      </w:pPr>
-      <w:r>
-        <w:t xml:space="preserve"> {</w:t>
-      </w:r>
-    </w:p>
-    <w:p>
-      <w:pPr>
-        <w:ind w:left="1440"/>
-      </w:pPr>
+        <w:t>ate</w:t>
+      </w:r>
+      <w:proofErr w:type="spellEnd"/>
+      <w:r>
+        <w:t>"</w:t>
+      </w:r>
+      <w:r>
+        <w:t>: Date</w:t>
+      </w:r>
+      <w:r>
+        <w:t>,</w:t>
+      </w:r>
+    </w:p>
+    <w:p>
+      <w:r>
+        <w:t>"</w:t>
+      </w:r>
+      <w:proofErr w:type="spellStart"/>
+      <w:r>
+        <w:t>billing</w:t>
+      </w:r>
+      <w:r>
+        <w:t>A</w:t>
+      </w:r>
+      <w:r>
+        <w:t>ddresses</w:t>
+      </w:r>
+      <w:proofErr w:type="spellEnd"/>
+      <w:r>
+        <w:t>"</w:t>
+      </w:r>
+      <w:r>
+        <w:t>:</w:t>
+      </w:r>
+      <w:r>
+        <w:t xml:space="preserve"> [{</w:t>
+      </w:r>
+    </w:p>
+    <w:p>
+      <w:r>
+        <w:tab/>
+      </w:r>
+      <w:r>
+        <w:tab/>
+        <w:t xml:space="preserve">"address": </w:t>
+      </w:r>
+      <w:r>
+        <w:t>String</w:t>
+      </w:r>
+      <w:r>
+        <w:t>,</w:t>
+      </w:r>
+    </w:p>
+    <w:p>
+      <w:r>
+        <w:tab/>
+      </w:r>
+      <w:r>
+        <w:tab/>
+        <w:t>"city"</w:t>
+      </w:r>
+      <w:r>
+        <w:t xml:space="preserve">: </w:t>
+      </w:r>
+      <w:r>
+        <w:t>String</w:t>
+      </w:r>
+      <w:r>
+        <w:t>,</w:t>
+      </w:r>
+      <w:r>
+        <w:tab/>
+      </w:r>
+      <w:r>
+        <w:tab/>
+      </w:r>
+      <w:r>
+        <w:tab/>
+      </w:r>
+    </w:p>
+    <w:p>
+      <w:r>
+        <w:tab/>
+      </w:r>
+      <w:r>
+        <w:tab/>
+        <w:t xml:space="preserve">"state": </w:t>
+      </w:r>
+      <w:r>
+        <w:t>String</w:t>
+      </w:r>
+      <w:r>
+        <w:t>,</w:t>
+      </w:r>
+    </w:p>
+    <w:p>
+      <w:r>
+        <w:tab/>
+      </w:r>
+      <w:r>
+        <w:tab/>
+        <w:t xml:space="preserve">"country": </w:t>
+      </w:r>
+      <w:r>
+        <w:t>String</w:t>
+      </w:r>
+      <w:r>
+        <w:t>,</w:t>
+      </w:r>
+    </w:p>
+    <w:p>
+      <w:r>
+        <w:tab/>
+      </w:r>
+      <w:r>
+        <w:tab/>
+      </w:r>
+      <w:r>
+        <w:t>"</w:t>
+      </w:r>
+      <w:proofErr w:type="spellStart"/>
+      <w:r>
+        <w:t>phone</w:t>
+      </w:r>
+      <w:r>
+        <w:t>N</w:t>
+      </w:r>
+      <w:r>
+        <w:t>o</w:t>
+      </w:r>
+      <w:proofErr w:type="spellEnd"/>
+      <w:r>
+        <w:t>"</w:t>
+      </w:r>
+      <w:r>
+        <w:t>:</w:t>
+      </w:r>
       <w:r>
         <w:t xml:space="preserve"> </w:t>
       </w:r>
+      <w:proofErr w:type="spellStart"/>
+      <w:r>
+        <w:t>I</w:t>
+      </w:r>
+      <w:r>
+        <w:t>nt</w:t>
+      </w:r>
+      <w:proofErr w:type="spellEnd"/>
+      <w:r>
+        <w:tab/>
+      </w:r>
+    </w:p>
+    <w:p>
+      <w:r>
+        <w:tab/>
+        <w:t>}],</w:t>
+      </w:r>
+    </w:p>
+    <w:p>
+      <w:r>
+        <w:t>"email</w:t>
+      </w:r>
+      <w:r>
+        <w:t>"</w:t>
+      </w:r>
+      <w:r>
+        <w:t>:</w:t>
+      </w:r>
       <w:r>
         <w:t xml:space="preserve"> </w:t>
       </w:r>
       <w:r>
-        <w:t>_</w:t>
-      </w:r>
-      <w:proofErr w:type="spellStart"/>
-      <w:r>
-        <w:t>id:ObjectId</w:t>
-      </w:r>
-      <w:proofErr w:type="spellEnd"/>
-    </w:p>
-    <w:p>
-      <w:pPr>
-        <w:ind w:left="1440"/>
-      </w:pPr>
-      <w:r>
-        <w:t xml:space="preserve">   </w:t>
-      </w:r>
-      <w:proofErr w:type="spellStart"/>
-      <w:r>
-        <w:t>created_on</w:t>
-      </w:r>
-      <w:proofErr w:type="spellEnd"/>
-      <w:r>
-        <w:t xml:space="preserve">: </w:t>
-      </w:r>
-      <w:r>
-        <w:t>date</w:t>
+        <w:t>String</w:t>
       </w:r>
       <w:r>
         <w:t>,</w:t>
       </w:r>
     </w:p>
     <w:p>
-      <w:pPr>
-        <w:ind w:left="1440"/>
-      </w:pPr>
-      <w:r>
-        <w:t xml:space="preserve">   </w:t>
-      </w:r>
-      <w:proofErr w:type="spellStart"/>
-      <w:r>
-        <w:t>customer_id</w:t>
-      </w:r>
-      <w:proofErr w:type="spellEnd"/>
-      <w:r>
-        <w:t xml:space="preserve">:  string </w:t>
+      <w:r>
+        <w:t>"</w:t>
+      </w:r>
+      <w:proofErr w:type="spellStart"/>
+      <w:r>
+        <w:t>phone</w:t>
+      </w:r>
+      <w:r>
+        <w:t>N</w:t>
+      </w:r>
+      <w:r>
+        <w:t>o</w:t>
+      </w:r>
+      <w:proofErr w:type="spellEnd"/>
+      <w:r>
+        <w:t>"</w:t>
+      </w:r>
+      <w:r>
+        <w:t>:</w:t>
       </w:r>
       <w:r>
         <w:t xml:space="preserve"> </w:t>
       </w:r>
-    </w:p>
-    <w:p>
-      <w:pPr>
-        <w:ind w:left="1440"/>
-      </w:pPr>
-      <w:r>
-        <w:t xml:space="preserve">  </w:t>
-      </w:r>
-      <w:r>
-        <w:t xml:space="preserve"> products: {</w:t>
-      </w:r>
-    </w:p>
-    <w:p>
-      <w:pPr>
-        <w:ind w:left="1440"/>
-      </w:pPr>
-      <w:r>
-        <w:t xml:space="preserve">         </w:t>
-      </w:r>
-      <w:r>
-        <w:tab/>
-      </w:r>
-      <w:r>
-        <w:tab/>
-        <w:t xml:space="preserve">quantity: </w:t>
-      </w:r>
-      <w:proofErr w:type="spellStart"/>
-      <w:r>
-        <w:t>int</w:t>
-      </w:r>
-      <w:proofErr w:type="spellEnd"/>
-      <w:r>
-        <w:t>,</w:t>
-      </w:r>
-    </w:p>
-    <w:p>
-      <w:pPr>
-        <w:ind w:left="2160" w:firstLine="720"/>
-      </w:pPr>
-      <w:r>
-        <w:t xml:space="preserve"> </w:t>
-      </w:r>
-      <w:proofErr w:type="spellStart"/>
-      <w:r>
-        <w:t>sku</w:t>
-      </w:r>
-      <w:proofErr w:type="spellEnd"/>
-      <w:r>
-        <w:t xml:space="preserve">: </w:t>
-      </w:r>
-      <w:r>
-        <w:t>String</w:t>
-      </w:r>
-    </w:p>
-    <w:p>
-      <w:pPr>
-        <w:ind w:left="2880"/>
-      </w:pPr>
-      <w:r>
-        <w:t xml:space="preserve"> title: </w:t>
-      </w:r>
-      <w:r>
-        <w:t>String</w:t>
-      </w:r>
-      <w:r>
-        <w:t>,</w:t>
-      </w:r>
-    </w:p>
-    <w:p>
-      <w:pPr>
-        <w:ind w:left="2880"/>
-      </w:pPr>
-      <w:r>
-        <w:t xml:space="preserve"> </w:t>
-      </w:r>
-      <w:proofErr w:type="spellStart"/>
-      <w:r>
-        <w:t>unit_cost</w:t>
-      </w:r>
-      <w:proofErr w:type="spellEnd"/>
-      <w:r>
-        <w:t>:</w:t>
-      </w:r>
-      <w:r>
-        <w:t xml:space="preserve"> </w:t>
-      </w:r>
-      <w:proofErr w:type="spellStart"/>
-      <w:r>
-        <w:t>int</w:t>
-      </w:r>
-      <w:proofErr w:type="spellEnd"/>
-    </w:p>
-    <w:p>
-      <w:pPr>
-        <w:ind w:left="1440" w:firstLine="720"/>
-      </w:pPr>
-      <w:r>
-        <w:t xml:space="preserve">    </w:t>
-      </w:r>
-      <w:r>
-        <w:t xml:space="preserve"> }</w:t>
-      </w:r>
-      <w:r>
-        <w:t>,</w:t>
-      </w:r>
-    </w:p>
-    <w:p>
-      <w:pPr>
-        <w:ind w:left="1440"/>
-      </w:pPr>
-      <w:r>
-        <w:t xml:space="preserve"> </w:t>
-      </w:r>
-      <w:proofErr w:type="spellStart"/>
-      <w:r>
-        <w:t>total_cost</w:t>
-      </w:r>
-      <w:proofErr w:type="spellEnd"/>
-      <w:r>
-        <w:t xml:space="preserve">: </w:t>
-      </w:r>
-      <w:proofErr w:type="spellStart"/>
-      <w:r>
-        <w:t>int</w:t>
-      </w:r>
-      <w:proofErr w:type="spellEnd"/>
-      <w:r>
-        <w:t>,</w:t>
-      </w:r>
-    </w:p>
-    <w:p>
-      <w:pPr>
-        <w:ind w:left="1440"/>
-      </w:pPr>
-    </w:p>
-    <w:p>
-      <w:pPr>
-        <w:ind w:left="1440"/>
-      </w:pPr>
-      <w:r>
-        <w:t xml:space="preserve"> payment</w:t>
-      </w:r>
-      <w:r>
-        <w:t>: {</w:t>
-      </w:r>
-      <w:proofErr w:type="spellStart"/>
-      <w:r>
-        <w:t>payment_mode</w:t>
-      </w:r>
-      <w:proofErr w:type="spellEnd"/>
-      <w:r>
-        <w:t>: string,</w:t>
-      </w:r>
-    </w:p>
-    <w:p>
-      <w:pPr>
-        <w:ind w:left="1440"/>
-      </w:pPr>
-      <w:r>
-        <w:tab/>
-        <w:t xml:space="preserve">      status: string</w:t>
-      </w:r>
-      <w:r>
-        <w:tab/>
-        <w:t xml:space="preserve"> </w:t>
-      </w:r>
-    </w:p>
-    <w:p>
-      <w:pPr>
-        <w:ind w:left="1440"/>
-      </w:pPr>
+      <w:proofErr w:type="spellStart"/>
+      <w:r>
+        <w:t>I</w:t>
+      </w:r>
+      <w:r>
+        <w:t>nt</w:t>
+      </w:r>
+      <w:proofErr w:type="spellEnd"/>
+    </w:p>
+    <w:p>
       <w:r>
         <w:t>}</w:t>
       </w:r>
-      <w:r>
-        <w:t xml:space="preserve"> </w:t>
-      </w:r>
-    </w:p>
-    <w:p>
-      <w:pPr>
-        <w:ind w:left="1440"/>
-      </w:pPr>
-      <w:r>
-        <w:t xml:space="preserve">  </w:t>
-      </w:r>
-      <w:r>
-        <w:t>shipping: {</w:t>
-      </w:r>
-    </w:p>
-    <w:p>
-      <w:pPr>
-        <w:ind w:left="2880"/>
-      </w:pPr>
-      <w:r>
-        <w:t xml:space="preserve">     customer: </w:t>
-      </w:r>
-      <w:r>
-        <w:t>string</w:t>
-      </w:r>
-      <w:r>
-        <w:t>,</w:t>
-      </w:r>
-    </w:p>
-    <w:p>
-      <w:pPr>
-        <w:ind w:left="2880"/>
-      </w:pPr>
-      <w:r>
-        <w:t xml:space="preserve">     address: </w:t>
-      </w:r>
-      <w:r>
-        <w:t>string</w:t>
-      </w:r>
-      <w:r>
-        <w:t>,</w:t>
-      </w:r>
-    </w:p>
-    <w:p>
-      <w:pPr>
-        <w:ind w:left="2880"/>
-      </w:pPr>
-      <w:r>
-        <w:t xml:space="preserve">     city: </w:t>
-      </w:r>
-      <w:r>
-        <w:t>string</w:t>
-      </w:r>
-      <w:r>
-        <w:t>,</w:t>
-      </w:r>
-    </w:p>
-    <w:p>
-      <w:pPr>
-        <w:ind w:left="2880"/>
-      </w:pPr>
-      <w:r>
-        <w:t xml:space="preserve">     region: </w:t>
-      </w:r>
-      <w:r>
-        <w:t>string</w:t>
-      </w:r>
-      <w:r>
-        <w:t>,</w:t>
-      </w:r>
-    </w:p>
-    <w:p>
-      <w:pPr>
-        <w:ind w:left="2880"/>
-      </w:pPr>
-      <w:r>
-        <w:t xml:space="preserve">     state: </w:t>
-      </w:r>
-      <w:r>
-        <w:t>string</w:t>
-      </w:r>
-      <w:r>
-        <w:t>,</w:t>
-      </w:r>
-    </w:p>
-    <w:p>
-      <w:pPr>
-        <w:ind w:left="2880"/>
-      </w:pPr>
-      <w:r>
-        <w:t xml:space="preserve">     country: </w:t>
-      </w:r>
-      <w:r>
-        <w:t>string</w:t>
-      </w:r>
-      <w:r>
-        <w:t>,</w:t>
-      </w:r>
-    </w:p>
-    <w:p>
-      <w:pPr>
-        <w:ind w:left="2880"/>
-      </w:pPr>
-      <w:r>
-        <w:t xml:space="preserve">     </w:t>
-      </w:r>
-      <w:proofErr w:type="spellStart"/>
-      <w:r>
-        <w:t>landmanrk</w:t>
-      </w:r>
-      <w:proofErr w:type="spellEnd"/>
-      <w:r>
-        <w:t xml:space="preserve">: </w:t>
-      </w:r>
-      <w:r>
-        <w:t>string</w:t>
-      </w:r>
-    </w:p>
-    <w:p>
-      <w:pPr>
-        <w:ind w:left="2160"/>
-      </w:pPr>
-      <w:r>
-        <w:t xml:space="preserve">      },</w:t>
-      </w:r>
-    </w:p>
-    <w:p>
-      <w:pPr>
-        <w:ind w:left="1440"/>
-      </w:pPr>
-    </w:p>
-    <w:p>
-      <w:pPr>
-        <w:ind w:left="1440"/>
-      </w:pPr>
-      <w:r>
-        <w:t xml:space="preserve">     tracking: {</w:t>
-      </w:r>
-    </w:p>
-    <w:p>
-      <w:pPr>
-        <w:ind w:left="2880"/>
-      </w:pPr>
-      <w:r>
-        <w:t xml:space="preserve">       company: </w:t>
-      </w:r>
-      <w:r>
-        <w:t>string</w:t>
-      </w:r>
-      <w:r>
-        <w:t>,</w:t>
-      </w:r>
-    </w:p>
-    <w:p>
-      <w:pPr>
-        <w:ind w:left="2880"/>
-      </w:pPr>
-      <w:r>
-        <w:t xml:space="preserve">       </w:t>
-      </w:r>
-      <w:proofErr w:type="spellStart"/>
-      <w:r>
-        <w:t>tracking_number</w:t>
-      </w:r>
-      <w:proofErr w:type="spellEnd"/>
-      <w:r>
-        <w:t>:</w:t>
-      </w:r>
-      <w:r>
-        <w:t xml:space="preserve"> </w:t>
-      </w:r>
-      <w:r>
-        <w:t>string</w:t>
-      </w:r>
-      <w:r>
-        <w:t>,</w:t>
-      </w:r>
-    </w:p>
-    <w:p>
-      <w:pPr>
-        <w:ind w:left="2880"/>
-      </w:pPr>
-      <w:r>
-        <w:t xml:space="preserve">       status: </w:t>
-      </w:r>
-      <w:r>
-        <w:t>string</w:t>
-      </w:r>
-      <w:r>
-        <w:t>,</w:t>
-      </w:r>
-    </w:p>
-    <w:p>
-      <w:pPr>
-        <w:ind w:left="2880"/>
-      </w:pPr>
-      <w:r>
-        <w:t xml:space="preserve">       </w:t>
-      </w:r>
-      <w:proofErr w:type="spellStart"/>
-      <w:r>
-        <w:t>estimated_delivery</w:t>
-      </w:r>
-      <w:proofErr w:type="spellEnd"/>
-      <w:r>
-        <w:t>:</w:t>
-      </w:r>
-      <w:r>
-        <w:t xml:space="preserve"> date</w:t>
-      </w:r>
-    </w:p>
-    <w:p>
-      <w:r>
-        <w:t xml:space="preserve">                                                  </w:t>
-      </w:r>
-      <w:r>
-        <w:t>}</w:t>
-      </w:r>
-      <w:r>
-        <w:t>,</w:t>
-      </w:r>
-    </w:p>
-    <w:p>
-      <w:r>
-        <w:lastRenderedPageBreak/>
-        <w:tab/>
-      </w:r>
-      <w:r>
-        <w:tab/>
-      </w:r>
-      <w:proofErr w:type="spellStart"/>
-      <w:r>
-        <w:t>Order_status</w:t>
-      </w:r>
-      <w:proofErr w:type="spellEnd"/>
-      <w:r>
-        <w:t xml:space="preserve">: string  </w:t>
-      </w:r>
-    </w:p>
-    <w:p>
-      <w:pPr>
-        <w:ind w:left="1440"/>
-      </w:pPr>
-      <w:r>
-        <w:t xml:space="preserve"> }</w:t>
-      </w:r>
-    </w:p>
-    <w:p>
-      <w:pPr>
-        <w:ind w:left="1440"/>
-      </w:pPr>
-    </w:p>
+    </w:p>
+    <w:p/>
     <w:p/>
     <w:p>
       <w:pPr>
@@ -1950,26 +2475,52 @@
           <w:sz w:val="26"/>
         </w:rPr>
       </w:pPr>
-      <w:bookmarkStart w:id="7" w:name="_Toc493600826"/>
+      <w:bookmarkStart w:id="7" w:name="_Toc494129742"/>
       <w:r>
         <w:rPr>
           <w:b/>
           <w:color w:val="auto"/>
           <w:sz w:val="26"/>
         </w:rPr>
-        <w:t>Customer details:-</w:t>
+        <w:t>Event History</w:t>
+      </w:r>
+      <w:r>
+        <w:rPr>
+          <w:b/>
+          <w:color w:val="auto"/>
+          <w:sz w:val="26"/>
+        </w:rPr>
+        <w:t>:</w:t>
       </w:r>
       <w:bookmarkEnd w:id="7"/>
     </w:p>
     <w:p/>
     <w:p>
+      <w:pPr>
+        <w:ind w:left="360"/>
+      </w:pPr>
       <w:r>
         <w:t>{</w:t>
       </w:r>
     </w:p>
     <w:p>
-      <w:r>
-        <w:t xml:space="preserve">"_id" : </w:t>
+      <w:pPr>
+        <w:ind w:left="360"/>
+      </w:pPr>
+      <w:r>
+        <w:t>"</w:t>
+      </w:r>
+      <w:r>
+        <w:t>_id</w:t>
+      </w:r>
+      <w:r>
+        <w:t>"</w:t>
+      </w:r>
+      <w:r>
+        <w:t>:</w:t>
+      </w:r>
+      <w:r>
+        <w:t xml:space="preserve"> </w:t>
       </w:r>
       <w:proofErr w:type="spellStart"/>
       <w:r>
@@ -1981,227 +2532,228 @@
       </w:r>
     </w:p>
     <w:p>
-      <w:r>
-        <w:t>"name" :string,</w:t>
-      </w:r>
-    </w:p>
-    <w:p>
-      <w:r>
-        <w:t>"type" : string,</w:t>
-      </w:r>
-    </w:p>
-    <w:p>
+      <w:pPr>
+        <w:ind w:left="360"/>
+      </w:pPr>
       <w:r>
         <w:t>"</w:t>
       </w:r>
       <w:proofErr w:type="spellStart"/>
       <w:r>
-        <w:t>created_date</w:t>
-      </w:r>
-      <w:proofErr w:type="spellEnd"/>
-      <w:r>
-        <w:t>" :date,</w:t>
-      </w:r>
-    </w:p>
-    <w:p>
+        <w:t>event</w:t>
+      </w:r>
+      <w:r>
+        <w:t>N</w:t>
+      </w:r>
+      <w:r>
+        <w:t>ame</w:t>
+      </w:r>
+      <w:proofErr w:type="spellEnd"/>
       <w:r>
         <w:t>"</w:t>
       </w:r>
-      <w:proofErr w:type="spellStart"/>
-      <w:r>
-        <w:t>billing_</w:t>
-      </w:r>
-      <w:r>
-        <w:t>addresses</w:t>
-      </w:r>
-      <w:proofErr w:type="spellEnd"/>
-      <w:r>
-        <w:t>" : [{</w:t>
-      </w:r>
-    </w:p>
-    <w:p>
-      <w:r>
-        <w:tab/>
-      </w:r>
-      <w:r>
-        <w:tab/>
-        <w:t>"address" : string,</w:t>
-      </w:r>
-    </w:p>
-    <w:p>
-      <w:r>
-        <w:tab/>
-      </w:r>
-      <w:r>
-        <w:tab/>
-        <w:t>"city" : string,</w:t>
-      </w:r>
-      <w:r>
-        <w:tab/>
-      </w:r>
-      <w:r>
-        <w:tab/>
-      </w:r>
-      <w:r>
-        <w:tab/>
-      </w:r>
-    </w:p>
-    <w:p>
-      <w:r>
-        <w:tab/>
-      </w:r>
-      <w:r>
-        <w:tab/>
-        <w:t>"state" : string,</w:t>
-      </w:r>
-    </w:p>
-    <w:p>
-      <w:r>
-        <w:tab/>
-      </w:r>
-      <w:r>
-        <w:tab/>
-        <w:t>"country" : string</w:t>
+      <w:r>
+        <w:t>:</w:t>
+      </w:r>
+      <w:r>
+        <w:t xml:space="preserve"> </w:t>
+      </w:r>
+      <w:r>
+        <w:t>String</w:t>
       </w:r>
       <w:r>
         <w:t>,</w:t>
       </w:r>
     </w:p>
     <w:p>
-      <w:r>
-        <w:tab/>
-      </w:r>
-      <w:r>
-        <w:tab/>
-        <w:t>“phone_no”:</w:t>
-      </w:r>
-      <w:proofErr w:type="spellStart"/>
-      <w:r>
-        <w:t>int</w:t>
-      </w:r>
-      <w:proofErr w:type="spellEnd"/>
-      <w:r>
-        <w:tab/>
-      </w:r>
-    </w:p>
-    <w:p>
-      <w:r>
-        <w:tab/>
-        <w:t>},</w:t>
-      </w:r>
-    </w:p>
-    <w:p>
-      <w:r>
-        <w:tab/>
-        <w:t>{</w:t>
-      </w:r>
-      <w:r>
-        <w:tab/>
-        <w:t>"address" : string,</w:t>
-      </w:r>
-    </w:p>
-    <w:p>
-      <w:r>
-        <w:tab/>
-      </w:r>
-      <w:r>
-        <w:tab/>
-        <w:t>"city" : string,</w:t>
-      </w:r>
-      <w:r>
-        <w:tab/>
-      </w:r>
-      <w:r>
-        <w:tab/>
-      </w:r>
-      <w:r>
-        <w:tab/>
-      </w:r>
-    </w:p>
-    <w:p>
-      <w:r>
-        <w:tab/>
-      </w:r>
-      <w:r>
-        <w:tab/>
-        <w:t>"country" : string</w:t>
+      <w:pPr>
+        <w:ind w:left="360"/>
+      </w:pPr>
+      <w:r>
+        <w:t>"</w:t>
+      </w:r>
+      <w:r>
+        <w:t>status</w:t>
+      </w:r>
+      <w:r>
+        <w:t>"</w:t>
+      </w:r>
+      <w:r>
+        <w:t>:</w:t>
+      </w:r>
+      <w:r>
+        <w:t xml:space="preserve"> </w:t>
+      </w:r>
+      <w:r>
+        <w:t>String</w:t>
       </w:r>
       <w:r>
         <w:t>,</w:t>
       </w:r>
     </w:p>
     <w:p>
-      <w:r>
-        <w:tab/>
-      </w:r>
-      <w:r>
-        <w:tab/>
-        <w:t>“phone_no”:</w:t>
-      </w:r>
-      <w:proofErr w:type="spellStart"/>
-      <w:r>
-        <w:t>int</w:t>
-      </w:r>
-      <w:proofErr w:type="spellEnd"/>
-    </w:p>
-    <w:p>
-      <w:r>
-        <w:tab/>
+      <w:pPr>
+        <w:ind w:left="360"/>
+      </w:pPr>
+      <w:r>
+        <w:t>"</w:t>
+      </w:r>
+      <w:r>
+        <w:t>result</w:t>
+      </w:r>
+      <w:r>
+        <w:t>"</w:t>
+      </w:r>
+      <w:r>
+        <w:t>:</w:t>
+      </w:r>
+      <w:r>
+        <w:t xml:space="preserve"> </w:t>
+      </w:r>
+      <w:r>
+        <w:t>String</w:t>
+      </w:r>
+      <w:r>
+        <w:t>,</w:t>
+      </w:r>
+    </w:p>
+    <w:p>
+      <w:pPr>
+        <w:ind w:left="360"/>
+      </w:pPr>
+      <w:r>
+        <w:t>"</w:t>
+      </w:r>
+      <w:proofErr w:type="spellStart"/>
+      <w:r>
+        <w:t>order</w:t>
+      </w:r>
+      <w:r>
+        <w:t>I</w:t>
+      </w:r>
+      <w:r>
+        <w:t>d</w:t>
+      </w:r>
+      <w:proofErr w:type="spellEnd"/>
+      <w:r>
+        <w:t>"</w:t>
+      </w:r>
+      <w:r>
+        <w:t>:</w:t>
+      </w:r>
+      <w:r>
+        <w:t xml:space="preserve"> </w:t>
+      </w:r>
+      <w:proofErr w:type="spellStart"/>
+      <w:r>
+        <w:t>ObjectId</w:t>
+      </w:r>
+      <w:proofErr w:type="spellEnd"/>
+      <w:r>
+        <w:t>,</w:t>
+      </w:r>
+    </w:p>
+    <w:p>
+      <w:pPr>
+        <w:ind w:left="360"/>
+      </w:pPr>
+      <w:r>
+        <w:t>"</w:t>
+      </w:r>
+      <w:proofErr w:type="spellStart"/>
+      <w:r>
+        <w:t>created</w:t>
+      </w:r>
+      <w:r>
+        <w:t>D</w:t>
+      </w:r>
+      <w:r>
+        <w:t>ate</w:t>
+      </w:r>
+      <w:proofErr w:type="spellEnd"/>
+      <w:r>
+        <w:t>"</w:t>
+      </w:r>
+      <w:r>
+        <w:t>: Date</w:t>
+      </w:r>
+    </w:p>
+    <w:p>
+      <w:pPr>
+        <w:ind w:left="360"/>
+      </w:pPr>
+      <w:r>
         <w:t>}</w:t>
       </w:r>
-      <w:r>
-        <w:tab/>
-      </w:r>
-      <w:r>
-        <w:tab/>
-      </w:r>
-    </w:p>
-    <w:p>
-      <w:r>
-        <w:t>],</w:t>
-      </w:r>
-    </w:p>
-    <w:p>
-      <w:r>
-        <w:t>"</w:t>
-      </w:r>
-      <w:proofErr w:type="spellStart"/>
-      <w:r>
-        <w:t>email”:string</w:t>
-      </w:r>
-      <w:proofErr w:type="spellEnd"/>
-      <w:r>
-        <w:t>,</w:t>
-      </w:r>
-    </w:p>
-    <w:p>
-      <w:r>
-        <w:t>"</w:t>
-      </w:r>
-      <w:proofErr w:type="spellStart"/>
-      <w:r>
-        <w:t>phone_no</w:t>
-      </w:r>
-      <w:proofErr w:type="spellEnd"/>
-      <w:r>
-        <w:t>" :</w:t>
-      </w:r>
-      <w:proofErr w:type="spellStart"/>
-      <w:r>
-        <w:t>int</w:t>
-      </w:r>
-      <w:proofErr w:type="spellEnd"/>
-    </w:p>
-    <w:p>
-      <w:r>
-        <w:t>}</w:t>
-      </w:r>
-    </w:p>
-    <w:p/>
-    <w:p>
-      <w:pPr>
-        <w:pStyle w:val="Heading2"/>
-        <w:ind w:left="2880" w:firstLine="720"/>
+    </w:p>
+    <w:p>
+      <w:pPr>
+        <w:ind w:left="360"/>
+      </w:pPr>
+    </w:p>
+    <w:p>
+      <w:pPr>
+        <w:ind w:left="360"/>
+      </w:pPr>
+    </w:p>
+    <w:p>
+      <w:pPr>
+        <w:ind w:left="360"/>
+      </w:pPr>
+    </w:p>
+    <w:p>
+      <w:pPr>
+        <w:ind w:left="360"/>
+      </w:pPr>
+    </w:p>
+    <w:p>
+      <w:pPr>
+        <w:ind w:left="360"/>
+      </w:pPr>
+    </w:p>
+    <w:p>
+      <w:pPr>
+        <w:ind w:left="360"/>
+      </w:pPr>
+    </w:p>
+    <w:p>
+      <w:pPr>
+        <w:ind w:left="360"/>
+      </w:pPr>
+    </w:p>
+    <w:p>
+      <w:pPr>
+        <w:ind w:left="360"/>
+      </w:pPr>
+    </w:p>
+    <w:p>
+      <w:pPr>
+        <w:ind w:left="360"/>
+      </w:pPr>
+    </w:p>
+    <w:p>
+      <w:pPr>
+        <w:ind w:left="360"/>
+      </w:pPr>
+    </w:p>
+    <w:p>
+      <w:pPr>
+        <w:ind w:left="360"/>
+      </w:pPr>
+    </w:p>
+    <w:p>
+      <w:pPr>
+        <w:ind w:left="360"/>
+      </w:pPr>
+    </w:p>
+    <w:p>
+      <w:pPr>
+        <w:ind w:left="360"/>
+      </w:pPr>
+    </w:p>
+    <w:p>
+      <w:pPr>
+        <w:ind w:left="360"/>
       </w:pPr>
     </w:p>
     <w:p>
@@ -2210,10 +2762,27 @@
         <w:ind w:left="2880" w:firstLine="720"/>
         <w:rPr>
           <w:b/>
-          <w:noProof/>
         </w:rPr>
       </w:pPr>
-      <w:bookmarkStart w:id="8" w:name="_Toc493600827"/>
+    </w:p>
+    <w:p>
+      <w:pPr>
+        <w:pStyle w:val="Heading2"/>
+        <w:ind w:left="2880" w:firstLine="720"/>
+        <w:rPr>
+          <w:b/>
+        </w:rPr>
+      </w:pPr>
+    </w:p>
+    <w:p>
+      <w:pPr>
+        <w:pStyle w:val="Heading2"/>
+        <w:ind w:left="2880" w:firstLine="720"/>
+        <w:rPr>
+          <w:b/>
+        </w:rPr>
+      </w:pPr>
+      <w:bookmarkStart w:id="8" w:name="_Toc494129743"/>
       <w:r>
         <w:rPr>
           <w:b/>
@@ -2221,6 +2790,15 @@
         <w:t>ER Diagram</w:t>
       </w:r>
       <w:bookmarkEnd w:id="8"/>
+    </w:p>
+    <w:p/>
+    <w:p/>
+    <w:p>
+      <w:pPr>
+        <w:rPr>
+          <w:noProof/>
+        </w:rPr>
+      </w:pPr>
     </w:p>
     <w:p>
       <w:r>
@@ -2229,9 +2807,9 @@
         </w:rPr>
         <w:drawing>
           <wp:inline distT="0" distB="0" distL="0" distR="0">
-            <wp:extent cx="6651272" cy="3853180"/>
-            <wp:effectExtent l="0" t="0" r="0" b="0"/>
-            <wp:docPr id="1" name="Picture 1"/>
+            <wp:extent cx="6807407" cy="3235537"/>
+            <wp:effectExtent l="0" t="0" r="0" b="3175"/>
+            <wp:docPr id="1" name="Picture 1" descr="C:\Users\109757\Documents\My Received Files\oms_er (1).png"/>
             <wp:cNvGraphicFramePr>
               <a:graphicFrameLocks xmlns:a="http://schemas.openxmlformats.org/drawingml/2006/main" noChangeAspect="1"/>
             </wp:cNvGraphicFramePr>
@@ -2239,7 +2817,7 @@
               <a:graphicData uri="http://schemas.openxmlformats.org/drawingml/2006/picture">
                 <pic:pic xmlns:pic="http://schemas.openxmlformats.org/drawingml/2006/picture">
                   <pic:nvPicPr>
-                    <pic:cNvPr id="0" name="Picture 1"/>
+                    <pic:cNvPr id="0" name="Picture 1" descr="C:\Users\109757\Documents\My Received Files\oms_er (1).png"/>
                     <pic:cNvPicPr>
                       <a:picLocks noChangeAspect="1" noChangeArrowheads="1"/>
                     </pic:cNvPicPr>
@@ -2252,13 +2830,13 @@
                         </a:ext>
                       </a:extLst>
                     </a:blip>
-                    <a:srcRect l="14517"/>
+                    <a:srcRect l="12395" r="1119"/>
                     <a:stretch/>
                   </pic:blipFill>
                   <pic:spPr bwMode="auto">
                     <a:xfrm>
                       <a:off x="0" y="0"/>
-                      <a:ext cx="6690707" cy="3876025"/>
+                      <a:ext cx="6825481" cy="3244128"/>
                     </a:xfrm>
                     <a:prstGeom prst="rect">
                       <a:avLst/>
@@ -2469,6 +3047,7 @@
                         <w:dataBinding w:prefixMappings="xmlns:ns0='http://purl.org/dc/elements/1.1/' xmlns:ns1='http://schemas.openxmlformats.org/package/2006/metadata/core-properties' " w:xpath="/ns1:coreProperties[1]/ns0:creator[1]" w:storeItemID="{6C3C8BC8-F283-45AE-878A-BAB7291924A1}"/>
                         <w:text/>
                       </w:sdtPr>
+                      <w:sdtEndPr/>
                       <w:sdtContent>
                         <w:r>
                           <w:rPr>
@@ -3293,6 +3872,17 @@
     <w:uiPriority w:val="99"/>
     <w:rsid w:val="005759BB"/>
   </w:style>
+  <w:style w:type="paragraph" w:styleId="ListParagraph">
+    <w:name w:val="List Paragraph"/>
+    <w:basedOn w:val="Normal"/>
+    <w:uiPriority w:val="34"/>
+    <w:qFormat/>
+    <w:rsid w:val="006A5FCE"/>
+    <w:pPr>
+      <w:ind w:left="720"/>
+      <w:contextualSpacing/>
+    </w:pPr>
+  </w:style>
 </w:styles>
 </file>
 
@@ -3562,7 +4152,7 @@
 </file>
 
 <file path=customXml/itemProps1.xml><?xml version="1.0" encoding="utf-8"?>
-<ds:datastoreItem xmlns:ds="http://schemas.openxmlformats.org/officeDocument/2006/customXml" ds:itemID="{94346AAC-1C6D-41B8-A604-717F5A2A611C}">
+<ds:datastoreItem xmlns:ds="http://schemas.openxmlformats.org/officeDocument/2006/customXml" ds:itemID="{EBF2CD17-C93D-434E-8871-B76CA56552EE}">
   <ds:schemaRefs>
     <ds:schemaRef ds:uri="http://schemas.openxmlformats.org/officeDocument/2006/bibliography"/>
   </ds:schemaRefs>

</xml_diff>

<commit_message>
Customer - Added Id in each Billing address
</commit_message>
<xml_diff>
--- a/Mongo_Schema_OMS.docx
+++ b/Mongo_Schema_OMS.docx
@@ -1,6 +1,6 @@
 
 <file path=word/document.xml><?xml version="1.0" encoding="utf-8"?>
-<w:document xmlns:wpc="http://schemas.microsoft.com/office/word/2010/wordprocessingCanvas" xmlns:cx="http://schemas.microsoft.com/office/drawing/2014/chartex" xmlns:cx1="http://schemas.microsoft.com/office/drawing/2015/9/8/chartex" xmlns:cx2="http://schemas.microsoft.com/office/drawing/2015/10/21/chartex" xmlns:cx3="http://schemas.microsoft.com/office/drawing/2016/5/9/chartex" xmlns:cx4="http://schemas.microsoft.com/office/drawing/2016/5/10/chartex" xmlns:cx5="http://schemas.microsoft.com/office/drawing/2016/5/11/chartex" xmlns:mc="http://schemas.openxmlformats.org/markup-compatibility/2006" xmlns:o="urn:schemas-microsoft-com:office:office" xmlns:r="http://schemas.openxmlformats.org/officeDocument/2006/relationships" xmlns:m="http://schemas.openxmlformats.org/officeDocument/2006/math" xmlns:v="urn:schemas-microsoft-com:vml" xmlns:wp14="http://schemas.microsoft.com/office/word/2010/wordprocessingDrawing" xmlns:wp="http://schemas.openxmlformats.org/drawingml/2006/wordprocessingDrawing" xmlns:w10="urn:schemas-microsoft-com:office:word" xmlns:w="http://schemas.openxmlformats.org/wordprocessingml/2006/main" xmlns:w14="http://schemas.microsoft.com/office/word/2010/wordml" xmlns:w15="http://schemas.microsoft.com/office/word/2012/wordml" xmlns:w16se="http://schemas.microsoft.com/office/word/2015/wordml/symex" xmlns:wpg="http://schemas.microsoft.com/office/word/2010/wordprocessingGroup" xmlns:wpi="http://schemas.microsoft.com/office/word/2010/wordprocessingInk" xmlns:wne="http://schemas.microsoft.com/office/word/2006/wordml" xmlns:wps="http://schemas.microsoft.com/office/word/2010/wordprocessingShape" mc:Ignorable="w14 w15 w16se wp14">
+<w:document xmlns:wpc="http://schemas.microsoft.com/office/word/2010/wordprocessingCanvas" xmlns:cx="http://schemas.microsoft.com/office/drawing/2014/chartex" xmlns:cx1="http://schemas.microsoft.com/office/drawing/2015/9/8/chartex" xmlns:cx2="http://schemas.microsoft.com/office/drawing/2015/10/21/chartex" xmlns:cx3="http://schemas.microsoft.com/office/drawing/2016/5/9/chartex" xmlns:cx4="http://schemas.microsoft.com/office/drawing/2016/5/10/chartex" xmlns:cx5="http://schemas.microsoft.com/office/drawing/2016/5/11/chartex" xmlns:cx6="http://schemas.microsoft.com/office/drawing/2016/5/12/chartex" xmlns:cx7="http://schemas.microsoft.com/office/drawing/2016/5/13/chartex" xmlns:cx8="http://schemas.microsoft.com/office/drawing/2016/5/14/chartex" xmlns:mc="http://schemas.openxmlformats.org/markup-compatibility/2006" xmlns:aink="http://schemas.microsoft.com/office/drawing/2016/ink" xmlns:am3d="http://schemas.microsoft.com/office/drawing/2017/model3d" xmlns:o="urn:schemas-microsoft-com:office:office" xmlns:r="http://schemas.openxmlformats.org/officeDocument/2006/relationships" xmlns:m="http://schemas.openxmlformats.org/officeDocument/2006/math" xmlns:v="urn:schemas-microsoft-com:vml" xmlns:wp14="http://schemas.microsoft.com/office/word/2010/wordprocessingDrawing" xmlns:wp="http://schemas.openxmlformats.org/drawingml/2006/wordprocessingDrawing" xmlns:w10="urn:schemas-microsoft-com:office:word" xmlns:w="http://schemas.openxmlformats.org/wordprocessingml/2006/main" xmlns:w14="http://schemas.microsoft.com/office/word/2010/wordml" xmlns:w15="http://schemas.microsoft.com/office/word/2012/wordml" xmlns:w16se="http://schemas.microsoft.com/office/word/2015/wordml/symex" xmlns:wpg="http://schemas.microsoft.com/office/word/2010/wordprocessingGroup" xmlns:wpi="http://schemas.microsoft.com/office/word/2010/wordprocessingInk" xmlns:wne="http://schemas.microsoft.com/office/word/2006/wordml" xmlns:wps="http://schemas.microsoft.com/office/word/2010/wordprocessingShape" mc:Ignorable="w14 w15 w16se wp14">
   <w:body>
     <w:p>
       <w:pPr>
@@ -699,10 +699,7 @@
     <w:p/>
     <w:p/>
     <w:p/>
-    <w:p>
-      <w:bookmarkStart w:id="1" w:name="_GoBack"/>
-      <w:bookmarkEnd w:id="1"/>
-    </w:p>
+    <w:p/>
     <w:p/>
     <w:p/>
     <w:p/>
@@ -735,7 +732,7 @@
           <w:b/>
         </w:rPr>
       </w:pPr>
-      <w:bookmarkStart w:id="2" w:name="_Toc494129737"/>
+      <w:bookmarkStart w:id="1" w:name="_Toc494129737"/>
       <w:r>
         <w:rPr>
           <w:b/>
@@ -743,7 +740,7 @@
         <w:lastRenderedPageBreak/>
         <w:t>Mongo Schema Design</w:t>
       </w:r>
-      <w:bookmarkEnd w:id="2"/>
+      <w:bookmarkEnd w:id="1"/>
     </w:p>
     <w:p/>
     <w:p/>
@@ -776,7 +773,7 @@
           <w:b/>
         </w:rPr>
       </w:pPr>
-      <w:bookmarkStart w:id="3" w:name="_Toc494129738"/>
+      <w:bookmarkStart w:id="2" w:name="_Toc494129738"/>
       <w:r>
         <w:rPr>
           <w:b/>
@@ -791,7 +788,7 @@
         </w:rPr>
         <w:t>:</w:t>
       </w:r>
-      <w:bookmarkEnd w:id="3"/>
+      <w:bookmarkEnd w:id="2"/>
     </w:p>
     <w:p>
       <w:pPr>
@@ -1139,7 +1136,7 @@
           <w:b/>
         </w:rPr>
       </w:pPr>
-      <w:bookmarkStart w:id="4" w:name="_Toc494129739"/>
+      <w:bookmarkStart w:id="3" w:name="_Toc494129739"/>
       <w:r>
         <w:rPr>
           <w:b/>
@@ -1154,7 +1151,7 @@
         </w:rPr>
         <w:t>:</w:t>
       </w:r>
-      <w:bookmarkEnd w:id="4"/>
+      <w:bookmarkEnd w:id="3"/>
     </w:p>
     <w:p/>
     <w:p>
@@ -1444,7 +1441,7 @@
           <w:b/>
         </w:rPr>
       </w:pPr>
-      <w:bookmarkStart w:id="5" w:name="_Toc494129740"/>
+      <w:bookmarkStart w:id="4" w:name="_Toc494129740"/>
       <w:r>
         <w:rPr>
           <w:b/>
@@ -1460,7 +1457,7 @@
         </w:rPr>
         <w:t>:</w:t>
       </w:r>
-      <w:bookmarkEnd w:id="5"/>
+      <w:bookmarkEnd w:id="4"/>
       <w:r>
         <w:rPr>
           <w:b/>
@@ -2151,7 +2148,7 @@
           <w:sz w:val="26"/>
         </w:rPr>
       </w:pPr>
-      <w:bookmarkStart w:id="6" w:name="_Toc494129741"/>
+      <w:bookmarkStart w:id="5" w:name="_Toc494129741"/>
       <w:r>
         <w:rPr>
           <w:b/>
@@ -2169,7 +2166,7 @@
         </w:rPr>
         <w:t>:</w:t>
       </w:r>
-      <w:bookmarkEnd w:id="6"/>
+      <w:bookmarkEnd w:id="5"/>
       <w:r>
         <w:rPr>
           <w:b/>
@@ -2273,13 +2270,36 @@
       </w:r>
       <w:proofErr w:type="spellEnd"/>
       <w:r>
+        <w:t>":</w:t>
+      </w:r>
+      <w:r>
+        <w:t xml:space="preserve"> [{</w:t>
+      </w:r>
+    </w:p>
+    <w:p>
+      <w:r>
+        <w:tab/>
+      </w:r>
+      <w:r>
+        <w:tab/>
+      </w:r>
+      <w:r>
         <w:t>"</w:t>
       </w:r>
       <w:r>
+        <w:t>id</w:t>
+      </w:r>
+      <w:r>
+        <w:t>"</w:t>
+      </w:r>
+      <w:r>
         <w:t>:</w:t>
       </w:r>
       <w:r>
-        <w:t xml:space="preserve"> [{</w:t>
+        <w:t xml:space="preserve"> </w:t>
+      </w:r>
+      <w:r>
+        <w:t>String</w:t>
       </w:r>
     </w:p>
     <w:p>
@@ -2421,6 +2441,8 @@
       <w:r>
         <w:t>,</w:t>
       </w:r>
+      <w:bookmarkStart w:id="6" w:name="_GoBack"/>
+      <w:bookmarkEnd w:id="6"/>
     </w:p>
     <w:p>
       <w:r>
@@ -2672,10 +2694,7 @@
       </w:r>
       <w:proofErr w:type="spellEnd"/>
       <w:r>
-        <w:t>"</w:t>
-      </w:r>
-      <w:r>
-        <w:t>: Date</w:t>
+        <w:t>": Date</w:t>
       </w:r>
     </w:p>
     <w:p>
@@ -2870,7 +2889,7 @@
 </file>
 
 <file path=word/endnotes.xml><?xml version="1.0" encoding="utf-8"?>
-<w:endnotes xmlns:wpc="http://schemas.microsoft.com/office/word/2010/wordprocessingCanvas" xmlns:cx="http://schemas.microsoft.com/office/drawing/2014/chartex" xmlns:cx1="http://schemas.microsoft.com/office/drawing/2015/9/8/chartex" xmlns:cx2="http://schemas.microsoft.com/office/drawing/2015/10/21/chartex" xmlns:cx3="http://schemas.microsoft.com/office/drawing/2016/5/9/chartex" xmlns:cx4="http://schemas.microsoft.com/office/drawing/2016/5/10/chartex" xmlns:cx5="http://schemas.microsoft.com/office/drawing/2016/5/11/chartex" xmlns:mc="http://schemas.openxmlformats.org/markup-compatibility/2006" xmlns:o="urn:schemas-microsoft-com:office:office" xmlns:r="http://schemas.openxmlformats.org/officeDocument/2006/relationships" xmlns:m="http://schemas.openxmlformats.org/officeDocument/2006/math" xmlns:v="urn:schemas-microsoft-com:vml" xmlns:wp14="http://schemas.microsoft.com/office/word/2010/wordprocessingDrawing" xmlns:wp="http://schemas.openxmlformats.org/drawingml/2006/wordprocessingDrawing" xmlns:w10="urn:schemas-microsoft-com:office:word" xmlns:w="http://schemas.openxmlformats.org/wordprocessingml/2006/main" xmlns:w14="http://schemas.microsoft.com/office/word/2010/wordml" xmlns:w15="http://schemas.microsoft.com/office/word/2012/wordml" xmlns:w16se="http://schemas.microsoft.com/office/word/2015/wordml/symex" xmlns:wpg="http://schemas.microsoft.com/office/word/2010/wordprocessingGroup" xmlns:wpi="http://schemas.microsoft.com/office/word/2010/wordprocessingInk" xmlns:wne="http://schemas.microsoft.com/office/word/2006/wordml" xmlns:wps="http://schemas.microsoft.com/office/word/2010/wordprocessingShape" mc:Ignorable="w14 w15 w16se wp14">
+<w:endnotes xmlns:wpc="http://schemas.microsoft.com/office/word/2010/wordprocessingCanvas" xmlns:cx="http://schemas.microsoft.com/office/drawing/2014/chartex" xmlns:cx1="http://schemas.microsoft.com/office/drawing/2015/9/8/chartex" xmlns:cx2="http://schemas.microsoft.com/office/drawing/2015/10/21/chartex" xmlns:cx3="http://schemas.microsoft.com/office/drawing/2016/5/9/chartex" xmlns:cx4="http://schemas.microsoft.com/office/drawing/2016/5/10/chartex" xmlns:cx5="http://schemas.microsoft.com/office/drawing/2016/5/11/chartex" xmlns:cx6="http://schemas.microsoft.com/office/drawing/2016/5/12/chartex" xmlns:cx7="http://schemas.microsoft.com/office/drawing/2016/5/13/chartex" xmlns:cx8="http://schemas.microsoft.com/office/drawing/2016/5/14/chartex" xmlns:mc="http://schemas.openxmlformats.org/markup-compatibility/2006" xmlns:aink="http://schemas.microsoft.com/office/drawing/2016/ink" xmlns:am3d="http://schemas.microsoft.com/office/drawing/2017/model3d" xmlns:o="urn:schemas-microsoft-com:office:office" xmlns:r="http://schemas.openxmlformats.org/officeDocument/2006/relationships" xmlns:m="http://schemas.openxmlformats.org/officeDocument/2006/math" xmlns:v="urn:schemas-microsoft-com:vml" xmlns:wp14="http://schemas.microsoft.com/office/word/2010/wordprocessingDrawing" xmlns:wp="http://schemas.openxmlformats.org/drawingml/2006/wordprocessingDrawing" xmlns:w10="urn:schemas-microsoft-com:office:word" xmlns:w="http://schemas.openxmlformats.org/wordprocessingml/2006/main" xmlns:w14="http://schemas.microsoft.com/office/word/2010/wordml" xmlns:w15="http://schemas.microsoft.com/office/word/2012/wordml" xmlns:w16se="http://schemas.microsoft.com/office/word/2015/wordml/symex" xmlns:wpg="http://schemas.microsoft.com/office/word/2010/wordprocessingGroup" xmlns:wpi="http://schemas.microsoft.com/office/word/2010/wordprocessingInk" xmlns:wne="http://schemas.microsoft.com/office/word/2006/wordml" xmlns:wps="http://schemas.microsoft.com/office/word/2010/wordprocessingShape" mc:Ignorable="w14 w15 w16se wp14">
   <w:endnote w:type="separator" w:id="-1">
     <w:p>
       <w:r>
@@ -2889,7 +2908,7 @@
 </file>
 
 <file path=word/footer1.xml><?xml version="1.0" encoding="utf-8"?>
-<w:ftr xmlns:wpc="http://schemas.microsoft.com/office/word/2010/wordprocessingCanvas" xmlns:cx="http://schemas.microsoft.com/office/drawing/2014/chartex" xmlns:cx1="http://schemas.microsoft.com/office/drawing/2015/9/8/chartex" xmlns:cx2="http://schemas.microsoft.com/office/drawing/2015/10/21/chartex" xmlns:cx3="http://schemas.microsoft.com/office/drawing/2016/5/9/chartex" xmlns:cx4="http://schemas.microsoft.com/office/drawing/2016/5/10/chartex" xmlns:cx5="http://schemas.microsoft.com/office/drawing/2016/5/11/chartex" xmlns:mc="http://schemas.openxmlformats.org/markup-compatibility/2006" xmlns:o="urn:schemas-microsoft-com:office:office" xmlns:r="http://schemas.openxmlformats.org/officeDocument/2006/relationships" xmlns:m="http://schemas.openxmlformats.org/officeDocument/2006/math" xmlns:v="urn:schemas-microsoft-com:vml" xmlns:wp14="http://schemas.microsoft.com/office/word/2010/wordprocessingDrawing" xmlns:wp="http://schemas.openxmlformats.org/drawingml/2006/wordprocessingDrawing" xmlns:w10="urn:schemas-microsoft-com:office:word" xmlns:w="http://schemas.openxmlformats.org/wordprocessingml/2006/main" xmlns:w14="http://schemas.microsoft.com/office/word/2010/wordml" xmlns:w15="http://schemas.microsoft.com/office/word/2012/wordml" xmlns:w16se="http://schemas.microsoft.com/office/word/2015/wordml/symex" xmlns:wpg="http://schemas.microsoft.com/office/word/2010/wordprocessingGroup" xmlns:wpi="http://schemas.microsoft.com/office/word/2010/wordprocessingInk" xmlns:wne="http://schemas.microsoft.com/office/word/2006/wordml" xmlns:wps="http://schemas.microsoft.com/office/word/2010/wordprocessingShape" mc:Ignorable="w14 w15 w16se wp14">
+<w:ftr xmlns:wpc="http://schemas.microsoft.com/office/word/2010/wordprocessingCanvas" xmlns:cx="http://schemas.microsoft.com/office/drawing/2014/chartex" xmlns:cx1="http://schemas.microsoft.com/office/drawing/2015/9/8/chartex" xmlns:cx2="http://schemas.microsoft.com/office/drawing/2015/10/21/chartex" xmlns:cx3="http://schemas.microsoft.com/office/drawing/2016/5/9/chartex" xmlns:cx4="http://schemas.microsoft.com/office/drawing/2016/5/10/chartex" xmlns:cx5="http://schemas.microsoft.com/office/drawing/2016/5/11/chartex" xmlns:cx6="http://schemas.microsoft.com/office/drawing/2016/5/12/chartex" xmlns:cx7="http://schemas.microsoft.com/office/drawing/2016/5/13/chartex" xmlns:cx8="http://schemas.microsoft.com/office/drawing/2016/5/14/chartex" xmlns:mc="http://schemas.openxmlformats.org/markup-compatibility/2006" xmlns:aink="http://schemas.microsoft.com/office/drawing/2016/ink" xmlns:am3d="http://schemas.microsoft.com/office/drawing/2017/model3d" xmlns:o="urn:schemas-microsoft-com:office:office" xmlns:r="http://schemas.openxmlformats.org/officeDocument/2006/relationships" xmlns:m="http://schemas.openxmlformats.org/officeDocument/2006/math" xmlns:v="urn:schemas-microsoft-com:vml" xmlns:wp14="http://schemas.microsoft.com/office/word/2010/wordprocessingDrawing" xmlns:wp="http://schemas.openxmlformats.org/drawingml/2006/wordprocessingDrawing" xmlns:w10="urn:schemas-microsoft-com:office:word" xmlns:w="http://schemas.openxmlformats.org/wordprocessingml/2006/main" xmlns:w14="http://schemas.microsoft.com/office/word/2010/wordml" xmlns:w15="http://schemas.microsoft.com/office/word/2012/wordml" xmlns:w16se="http://schemas.microsoft.com/office/word/2015/wordml/symex" xmlns:wpg="http://schemas.microsoft.com/office/word/2010/wordprocessingGroup" xmlns:wpi="http://schemas.microsoft.com/office/word/2010/wordprocessingInk" xmlns:wne="http://schemas.microsoft.com/office/word/2006/wordml" xmlns:wps="http://schemas.microsoft.com/office/word/2010/wordprocessingShape" mc:Ignorable="w14 w15 w16se wp14">
   <w:p>
     <w:pPr>
       <w:pStyle w:val="Footer"/>
@@ -3159,7 +3178,7 @@
 </file>
 
 <file path=word/footnotes.xml><?xml version="1.0" encoding="utf-8"?>
-<w:footnotes xmlns:wpc="http://schemas.microsoft.com/office/word/2010/wordprocessingCanvas" xmlns:cx="http://schemas.microsoft.com/office/drawing/2014/chartex" xmlns:cx1="http://schemas.microsoft.com/office/drawing/2015/9/8/chartex" xmlns:cx2="http://schemas.microsoft.com/office/drawing/2015/10/21/chartex" xmlns:cx3="http://schemas.microsoft.com/office/drawing/2016/5/9/chartex" xmlns:cx4="http://schemas.microsoft.com/office/drawing/2016/5/10/chartex" xmlns:cx5="http://schemas.microsoft.com/office/drawing/2016/5/11/chartex" xmlns:mc="http://schemas.openxmlformats.org/markup-compatibility/2006" xmlns:o="urn:schemas-microsoft-com:office:office" xmlns:r="http://schemas.openxmlformats.org/officeDocument/2006/relationships" xmlns:m="http://schemas.openxmlformats.org/officeDocument/2006/math" xmlns:v="urn:schemas-microsoft-com:vml" xmlns:wp14="http://schemas.microsoft.com/office/word/2010/wordprocessingDrawing" xmlns:wp="http://schemas.openxmlformats.org/drawingml/2006/wordprocessingDrawing" xmlns:w10="urn:schemas-microsoft-com:office:word" xmlns:w="http://schemas.openxmlformats.org/wordprocessingml/2006/main" xmlns:w14="http://schemas.microsoft.com/office/word/2010/wordml" xmlns:w15="http://schemas.microsoft.com/office/word/2012/wordml" xmlns:w16se="http://schemas.microsoft.com/office/word/2015/wordml/symex" xmlns:wpg="http://schemas.microsoft.com/office/word/2010/wordprocessingGroup" xmlns:wpi="http://schemas.microsoft.com/office/word/2010/wordprocessingInk" xmlns:wne="http://schemas.microsoft.com/office/word/2006/wordml" xmlns:wps="http://schemas.microsoft.com/office/word/2010/wordprocessingShape" mc:Ignorable="w14 w15 w16se wp14">
+<w:footnotes xmlns:wpc="http://schemas.microsoft.com/office/word/2010/wordprocessingCanvas" xmlns:cx="http://schemas.microsoft.com/office/drawing/2014/chartex" xmlns:cx1="http://schemas.microsoft.com/office/drawing/2015/9/8/chartex" xmlns:cx2="http://schemas.microsoft.com/office/drawing/2015/10/21/chartex" xmlns:cx3="http://schemas.microsoft.com/office/drawing/2016/5/9/chartex" xmlns:cx4="http://schemas.microsoft.com/office/drawing/2016/5/10/chartex" xmlns:cx5="http://schemas.microsoft.com/office/drawing/2016/5/11/chartex" xmlns:cx6="http://schemas.microsoft.com/office/drawing/2016/5/12/chartex" xmlns:cx7="http://schemas.microsoft.com/office/drawing/2016/5/13/chartex" xmlns:cx8="http://schemas.microsoft.com/office/drawing/2016/5/14/chartex" xmlns:mc="http://schemas.openxmlformats.org/markup-compatibility/2006" xmlns:aink="http://schemas.microsoft.com/office/drawing/2016/ink" xmlns:am3d="http://schemas.microsoft.com/office/drawing/2017/model3d" xmlns:o="urn:schemas-microsoft-com:office:office" xmlns:r="http://schemas.openxmlformats.org/officeDocument/2006/relationships" xmlns:m="http://schemas.openxmlformats.org/officeDocument/2006/math" xmlns:v="urn:schemas-microsoft-com:vml" xmlns:wp14="http://schemas.microsoft.com/office/word/2010/wordprocessingDrawing" xmlns:wp="http://schemas.openxmlformats.org/drawingml/2006/wordprocessingDrawing" xmlns:w10="urn:schemas-microsoft-com:office:word" xmlns:w="http://schemas.openxmlformats.org/wordprocessingml/2006/main" xmlns:w14="http://schemas.microsoft.com/office/word/2010/wordml" xmlns:w15="http://schemas.microsoft.com/office/word/2012/wordml" xmlns:w16se="http://schemas.microsoft.com/office/word/2015/wordml/symex" xmlns:wpg="http://schemas.microsoft.com/office/word/2010/wordprocessingGroup" xmlns:wpi="http://schemas.microsoft.com/office/word/2010/wordprocessingInk" xmlns:wne="http://schemas.microsoft.com/office/word/2006/wordml" xmlns:wps="http://schemas.microsoft.com/office/word/2010/wordprocessingShape" mc:Ignorable="w14 w15 w16se wp14">
   <w:footnote w:type="separator" w:id="-1">
     <w:p>
       <w:r>
@@ -3178,7 +3197,7 @@
 </file>
 
 <file path=word/numbering.xml><?xml version="1.0" encoding="utf-8"?>
-<w:numbering xmlns:wpc="http://schemas.microsoft.com/office/word/2010/wordprocessingCanvas" xmlns:cx="http://schemas.microsoft.com/office/drawing/2014/chartex" xmlns:cx1="http://schemas.microsoft.com/office/drawing/2015/9/8/chartex" xmlns:cx2="http://schemas.microsoft.com/office/drawing/2015/10/21/chartex" xmlns:cx3="http://schemas.microsoft.com/office/drawing/2016/5/9/chartex" xmlns:cx4="http://schemas.microsoft.com/office/drawing/2016/5/10/chartex" xmlns:cx5="http://schemas.microsoft.com/office/drawing/2016/5/11/chartex" xmlns:mc="http://schemas.openxmlformats.org/markup-compatibility/2006" xmlns:o="urn:schemas-microsoft-com:office:office" xmlns:r="http://schemas.openxmlformats.org/officeDocument/2006/relationships" xmlns:m="http://schemas.openxmlformats.org/officeDocument/2006/math" xmlns:v="urn:schemas-microsoft-com:vml" xmlns:wp14="http://schemas.microsoft.com/office/word/2010/wordprocessingDrawing" xmlns:wp="http://schemas.openxmlformats.org/drawingml/2006/wordprocessingDrawing" xmlns:w10="urn:schemas-microsoft-com:office:word" xmlns:w="http://schemas.openxmlformats.org/wordprocessingml/2006/main" xmlns:w14="http://schemas.microsoft.com/office/word/2010/wordml" xmlns:w15="http://schemas.microsoft.com/office/word/2012/wordml" xmlns:w16se="http://schemas.microsoft.com/office/word/2015/wordml/symex" xmlns:wpg="http://schemas.microsoft.com/office/word/2010/wordprocessingGroup" xmlns:wpi="http://schemas.microsoft.com/office/word/2010/wordprocessingInk" xmlns:wne="http://schemas.microsoft.com/office/word/2006/wordml" xmlns:wps="http://schemas.microsoft.com/office/word/2010/wordprocessingShape" mc:Ignorable="w14 w15 w16se wp14">
+<w:numbering xmlns:wpc="http://schemas.microsoft.com/office/word/2010/wordprocessingCanvas" xmlns:cx="http://schemas.microsoft.com/office/drawing/2014/chartex" xmlns:cx1="http://schemas.microsoft.com/office/drawing/2015/9/8/chartex" xmlns:cx2="http://schemas.microsoft.com/office/drawing/2015/10/21/chartex" xmlns:cx3="http://schemas.microsoft.com/office/drawing/2016/5/9/chartex" xmlns:cx4="http://schemas.microsoft.com/office/drawing/2016/5/10/chartex" xmlns:cx5="http://schemas.microsoft.com/office/drawing/2016/5/11/chartex" xmlns:cx6="http://schemas.microsoft.com/office/drawing/2016/5/12/chartex" xmlns:cx7="http://schemas.microsoft.com/office/drawing/2016/5/13/chartex" xmlns:cx8="http://schemas.microsoft.com/office/drawing/2016/5/14/chartex" xmlns:mc="http://schemas.openxmlformats.org/markup-compatibility/2006" xmlns:aink="http://schemas.microsoft.com/office/drawing/2016/ink" xmlns:am3d="http://schemas.microsoft.com/office/drawing/2017/model3d" xmlns:o="urn:schemas-microsoft-com:office:office" xmlns:r="http://schemas.openxmlformats.org/officeDocument/2006/relationships" xmlns:m="http://schemas.openxmlformats.org/officeDocument/2006/math" xmlns:v="urn:schemas-microsoft-com:vml" xmlns:wp14="http://schemas.microsoft.com/office/word/2010/wordprocessingDrawing" xmlns:wp="http://schemas.openxmlformats.org/drawingml/2006/wordprocessingDrawing" xmlns:w10="urn:schemas-microsoft-com:office:word" xmlns:w="http://schemas.openxmlformats.org/wordprocessingml/2006/main" xmlns:w14="http://schemas.microsoft.com/office/word/2010/wordml" xmlns:w15="http://schemas.microsoft.com/office/word/2012/wordml" xmlns:w16se="http://schemas.microsoft.com/office/word/2015/wordml/symex" xmlns:wpg="http://schemas.microsoft.com/office/word/2010/wordprocessingGroup" xmlns:wpi="http://schemas.microsoft.com/office/word/2010/wordprocessingInk" xmlns:wne="http://schemas.microsoft.com/office/word/2006/wordml" xmlns:wps="http://schemas.microsoft.com/office/word/2010/wordprocessingShape" mc:Ignorable="w14 w15 w16se wp14">
   <w:abstractNum w:abstractNumId="0" w15:restartNumberingAfterBreak="0">
     <w:nsid w:val="3296719F"/>
     <w:multiLevelType w:val="hybridMultilevel"/>
@@ -3289,7 +3308,7 @@
     </w:rPrDefault>
     <w:pPrDefault/>
   </w:docDefaults>
-  <w:latentStyles w:defLockedState="0" w:defUIPriority="99" w:defSemiHidden="0" w:defUnhideWhenUsed="0" w:defQFormat="0" w:count="374">
+  <w:latentStyles w:defLockedState="0" w:defUIPriority="99" w:defSemiHidden="0" w:defUnhideWhenUsed="0" w:defQFormat="0" w:count="375">
     <w:lsdException w:name="Normal" w:uiPriority="0" w:qFormat="1"/>
     <w:lsdException w:name="heading 1" w:uiPriority="9" w:qFormat="1"/>
     <w:lsdException w:name="heading 2" w:semiHidden="1" w:uiPriority="9" w:unhideWhenUsed="1" w:qFormat="1"/>
@@ -3395,7 +3414,6 @@
     <w:lsdException w:name="HTML Sample" w:semiHidden="1" w:unhideWhenUsed="1"/>
     <w:lsdException w:name="HTML Typewriter" w:semiHidden="1" w:unhideWhenUsed="1"/>
     <w:lsdException w:name="HTML Variable" w:semiHidden="1" w:unhideWhenUsed="1"/>
-    <w:lsdException w:name="Normal Table" w:semiHidden="1" w:unhideWhenUsed="1"/>
     <w:lsdException w:name="annotation subject" w:semiHidden="1" w:unhideWhenUsed="1"/>
     <w:lsdException w:name="No List" w:semiHidden="1" w:unhideWhenUsed="1"/>
     <w:lsdException w:name="Outline List 1" w:semiHidden="1" w:unhideWhenUsed="1"/>
@@ -3442,10 +3460,8 @@
     <w:lsdException w:name="Table Subtle 2" w:semiHidden="1" w:unhideWhenUsed="1"/>
     <w:lsdException w:name="Table Web 1" w:semiHidden="1" w:unhideWhenUsed="1"/>
     <w:lsdException w:name="Table Web 2" w:semiHidden="1" w:unhideWhenUsed="1"/>
-    <w:lsdException w:name="Table Web 3" w:semiHidden="1" w:unhideWhenUsed="1"/>
     <w:lsdException w:name="Balloon Text" w:semiHidden="1" w:unhideWhenUsed="1"/>
     <w:lsdException w:name="Table Grid" w:uiPriority="39"/>
-    <w:lsdException w:name="Table Theme" w:semiHidden="1" w:unhideWhenUsed="1"/>
     <w:lsdException w:name="Placeholder Text" w:semiHidden="1"/>
     <w:lsdException w:name="No Spacing" w:uiPriority="1" w:qFormat="1"/>
     <w:lsdException w:name="Light Shading" w:uiPriority="60"/>
@@ -3664,6 +3680,7 @@
     <w:lsdException w:name="Mention" w:semiHidden="1" w:unhideWhenUsed="1"/>
     <w:lsdException w:name="Smart Hyperlink" w:semiHidden="1" w:unhideWhenUsed="1"/>
     <w:lsdException w:name="Hashtag" w:semiHidden="1" w:unhideWhenUsed="1"/>
+    <w:lsdException w:name="Unresolved Mention" w:semiHidden="1" w:unhideWhenUsed="1"/>
   </w:latentStyles>
   <w:style w:type="paragraph" w:default="1" w:styleId="Normal">
     <w:name w:val="Normal"/>
@@ -4152,7 +4169,7 @@
 </file>
 
 <file path=customXml/itemProps1.xml><?xml version="1.0" encoding="utf-8"?>
-<ds:datastoreItem xmlns:ds="http://schemas.openxmlformats.org/officeDocument/2006/customXml" ds:itemID="{EBF2CD17-C93D-434E-8871-B76CA56552EE}">
+<ds:datastoreItem xmlns:ds="http://schemas.openxmlformats.org/officeDocument/2006/customXml" ds:itemID="{7D8C1915-15B7-4CBF-952B-90E0EABA9CC2}">
   <ds:schemaRefs>
     <ds:schemaRef ds:uri="http://schemas.openxmlformats.org/officeDocument/2006/bibliography"/>
   </ds:schemaRefs>

</xml_diff>

<commit_message>
Customer - Added Id in each billing address list
</commit_message>
<xml_diff>
--- a/Mongo_Schema_OMS.docx
+++ b/Mongo_Schema_OMS.docx
@@ -1101,262 +1101,12 @@
     <w:p>
       <w:pPr>
         <w:pStyle w:val="Heading1"/>
-        <w:numPr>
-          <w:ilvl w:val="0"/>
-          <w:numId w:val="1"/>
-        </w:numPr>
+        <w:ind w:left="720"/>
         <w:rPr>
           <w:b/>
         </w:rPr>
       </w:pPr>
       <w:bookmarkStart w:id="3" w:name="_Toc494129739"/>
-      <w:r>
-        <w:rPr>
-          <w:b/>
-          <w:color w:val="auto"/>
-          <w:sz w:val="26"/>
-        </w:rPr>
-        <w:t>Inventory</w:t>
-      </w:r>
-      <w:r>
-        <w:rPr>
-          <w:b/>
-        </w:rPr>
-        <w:t>:</w:t>
-      </w:r>
-      <w:bookmarkEnd w:id="3"/>
-    </w:p>
-    <w:p/>
-    <w:p>
-      <w:pPr>
-        <w:ind w:left="1440"/>
-      </w:pPr>
-      <w:r>
-        <w:t>{</w:t>
-      </w:r>
-    </w:p>
-    <w:p>
-      <w:pPr>
-        <w:ind w:left="1440"/>
-      </w:pPr>
-      <w:r>
-        <w:t>_id:</w:t>
-      </w:r>
-      <w:r>
-        <w:t xml:space="preserve"> </w:t>
-      </w:r>
-      <w:r>
-        <w:t>ObjectId,</w:t>
-      </w:r>
-    </w:p>
-    <w:p>
-      <w:pPr>
-        <w:ind w:left="1440"/>
-      </w:pPr>
-      <w:r>
-        <w:t>c</w:t>
-      </w:r>
-      <w:r>
-        <w:t>reated</w:t>
-      </w:r>
-      <w:r>
-        <w:t>D</w:t>
-      </w:r>
-      <w:r>
-        <w:t>ate:</w:t>
-      </w:r>
-      <w:r>
-        <w:t xml:space="preserve"> </w:t>
-      </w:r>
-      <w:r>
-        <w:t>Date,</w:t>
-      </w:r>
-    </w:p>
-    <w:p>
-      <w:pPr>
-        <w:ind w:left="1440"/>
-      </w:pPr>
-      <w:r>
-        <w:t>e</w:t>
-      </w:r>
-      <w:r>
-        <w:t>nd</w:t>
-      </w:r>
-      <w:r>
-        <w:t>D</w:t>
-      </w:r>
-      <w:r>
-        <w:t>ate:</w:t>
-      </w:r>
-      <w:r>
-        <w:t xml:space="preserve"> </w:t>
-      </w:r>
-      <w:r>
-        <w:t>Date,</w:t>
-      </w:r>
-    </w:p>
-    <w:p>
-      <w:pPr>
-        <w:ind w:left="1440"/>
-      </w:pPr>
-      <w:r>
-        <w:t>d</w:t>
-      </w:r>
-      <w:r>
-        <w:t>isplay</w:t>
-      </w:r>
-      <w:r>
-        <w:t>N</w:t>
-      </w:r>
-      <w:r>
-        <w:t>ame:</w:t>
-      </w:r>
-      <w:r>
-        <w:t xml:space="preserve"> </w:t>
-      </w:r>
-      <w:r>
-        <w:t>String</w:t>
-      </w:r>
-      <w:r>
-        <w:t>,</w:t>
-      </w:r>
-    </w:p>
-    <w:p>
-      <w:pPr>
-        <w:ind w:left="1440"/>
-      </w:pPr>
-      <w:r>
-        <w:t>d</w:t>
-      </w:r>
-      <w:r>
-        <w:t>escription:</w:t>
-      </w:r>
-      <w:r>
-        <w:t xml:space="preserve"> </w:t>
-      </w:r>
-      <w:r>
-        <w:t>String</w:t>
-      </w:r>
-      <w:r>
-        <w:t>,</w:t>
-      </w:r>
-    </w:p>
-    <w:p>
-      <w:pPr>
-        <w:ind w:left="1440"/>
-      </w:pPr>
-      <w:r>
-        <w:t>a</w:t>
-      </w:r>
-      <w:r>
-        <w:t>vailable</w:t>
-      </w:r>
-      <w:r>
-        <w:t>S</w:t>
-      </w:r>
-      <w:r>
-        <w:t>tatus:</w:t>
-      </w:r>
-      <w:r>
-        <w:t xml:space="preserve"> </w:t>
-      </w:r>
-      <w:r>
-        <w:t>Boolean</w:t>
-      </w:r>
-      <w:bookmarkStart w:id="4" w:name="_GoBack"/>
-      <w:bookmarkEnd w:id="4"/>
-      <w:r>
-        <w:t>,</w:t>
-      </w:r>
-    </w:p>
-    <w:p>
-      <w:pPr>
-        <w:ind w:left="1440"/>
-      </w:pPr>
-      <w:r>
-        <w:t>s</w:t>
-      </w:r>
-      <w:r>
-        <w:t>tock</w:t>
-      </w:r>
-      <w:r>
-        <w:t>C</w:t>
-      </w:r>
-      <w:r>
-        <w:t>ount</w:t>
-      </w:r>
-      <w:r>
-        <w:t>:</w:t>
-      </w:r>
-      <w:r>
-        <w:t xml:space="preserve"> </w:t>
-      </w:r>
-      <w:r>
-        <w:t>Int,</w:t>
-      </w:r>
-    </w:p>
-    <w:p>
-      <w:pPr>
-        <w:ind w:left="1440"/>
-      </w:pPr>
-      <w:r>
-        <w:t>stockT</w:t>
-      </w:r>
-      <w:r>
-        <w:t>hresh:</w:t>
-      </w:r>
-      <w:r>
-        <w:t xml:space="preserve"> </w:t>
-      </w:r>
-      <w:r>
-        <w:t>Int,</w:t>
-      </w:r>
-    </w:p>
-    <w:p>
-      <w:pPr>
-        <w:ind w:left="1440"/>
-      </w:pPr>
-      <w:r>
-        <w:t>p</w:t>
-      </w:r>
-      <w:r>
-        <w:t>roduct</w:t>
-      </w:r>
-      <w:r>
-        <w:t>I</w:t>
-      </w:r>
-      <w:r>
-        <w:t>d:</w:t>
-      </w:r>
-      <w:r>
-        <w:t xml:space="preserve"> </w:t>
-      </w:r>
-      <w:r>
-        <w:t>String</w:t>
-      </w:r>
-    </w:p>
-    <w:p>
-      <w:pPr>
-        <w:ind w:left="1440"/>
-      </w:pPr>
-      <w:r>
-        <w:t>}</w:t>
-      </w:r>
-    </w:p>
-    <w:p>
-      <w:pPr>
-        <w:ind w:left="1440"/>
-      </w:pPr>
-    </w:p>
-    <w:p>
-      <w:pPr>
-        <w:ind w:left="1440"/>
-      </w:pPr>
-    </w:p>
-    <w:p>
-      <w:pPr>
-        <w:ind w:left="1440"/>
-      </w:pPr>
     </w:p>
     <w:p>
       <w:pPr>
@@ -1369,7 +1119,264 @@
           <w:b/>
         </w:rPr>
       </w:pPr>
-      <w:bookmarkStart w:id="5" w:name="_Toc494129740"/>
+      <w:r>
+        <w:rPr>
+          <w:b/>
+          <w:color w:val="auto"/>
+          <w:sz w:val="26"/>
+        </w:rPr>
+        <w:t>Inventory</w:t>
+      </w:r>
+      <w:r>
+        <w:rPr>
+          <w:b/>
+        </w:rPr>
+        <w:t>:</w:t>
+      </w:r>
+      <w:bookmarkEnd w:id="3"/>
+    </w:p>
+    <w:p/>
+    <w:p>
+      <w:pPr>
+        <w:ind w:left="1440"/>
+      </w:pPr>
+      <w:r>
+        <w:t>{</w:t>
+      </w:r>
+    </w:p>
+    <w:p>
+      <w:pPr>
+        <w:ind w:left="1440"/>
+      </w:pPr>
+      <w:r>
+        <w:t>_id:</w:t>
+      </w:r>
+      <w:r>
+        <w:t xml:space="preserve"> </w:t>
+      </w:r>
+      <w:r>
+        <w:t>ObjectId,</w:t>
+      </w:r>
+    </w:p>
+    <w:p>
+      <w:pPr>
+        <w:ind w:left="1440"/>
+      </w:pPr>
+      <w:r>
+        <w:t>c</w:t>
+      </w:r>
+      <w:r>
+        <w:t>reated</w:t>
+      </w:r>
+      <w:r>
+        <w:t>D</w:t>
+      </w:r>
+      <w:r>
+        <w:t>ate:</w:t>
+      </w:r>
+      <w:r>
+        <w:t xml:space="preserve"> </w:t>
+      </w:r>
+      <w:r>
+        <w:t>Date,</w:t>
+      </w:r>
+    </w:p>
+    <w:p>
+      <w:pPr>
+        <w:ind w:left="1440"/>
+      </w:pPr>
+      <w:r>
+        <w:t>e</w:t>
+      </w:r>
+      <w:r>
+        <w:t>nd</w:t>
+      </w:r>
+      <w:r>
+        <w:t>D</w:t>
+      </w:r>
+      <w:r>
+        <w:t>ate:</w:t>
+      </w:r>
+      <w:r>
+        <w:t xml:space="preserve"> </w:t>
+      </w:r>
+      <w:r>
+        <w:t>Date,</w:t>
+      </w:r>
+    </w:p>
+    <w:p>
+      <w:pPr>
+        <w:ind w:left="1440"/>
+      </w:pPr>
+      <w:r>
+        <w:t>d</w:t>
+      </w:r>
+      <w:r>
+        <w:t>isplay</w:t>
+      </w:r>
+      <w:r>
+        <w:t>N</w:t>
+      </w:r>
+      <w:r>
+        <w:t>ame:</w:t>
+      </w:r>
+      <w:r>
+        <w:t xml:space="preserve"> </w:t>
+      </w:r>
+      <w:r>
+        <w:t>String</w:t>
+      </w:r>
+      <w:r>
+        <w:t>,</w:t>
+      </w:r>
+    </w:p>
+    <w:p>
+      <w:pPr>
+        <w:ind w:left="1440"/>
+      </w:pPr>
+      <w:r>
+        <w:t>d</w:t>
+      </w:r>
+      <w:r>
+        <w:t>escription:</w:t>
+      </w:r>
+      <w:r>
+        <w:t xml:space="preserve"> </w:t>
+      </w:r>
+      <w:r>
+        <w:t>String</w:t>
+      </w:r>
+      <w:r>
+        <w:t>,</w:t>
+      </w:r>
+    </w:p>
+    <w:p>
+      <w:pPr>
+        <w:ind w:left="1440"/>
+      </w:pPr>
+      <w:r>
+        <w:t>a</w:t>
+      </w:r>
+      <w:r>
+        <w:t>vailable</w:t>
+      </w:r>
+      <w:r>
+        <w:t>S</w:t>
+      </w:r>
+      <w:r>
+        <w:t>tatus:</w:t>
+      </w:r>
+      <w:r>
+        <w:t xml:space="preserve"> </w:t>
+      </w:r>
+      <w:r>
+        <w:t>Boolean</w:t>
+      </w:r>
+      <w:r>
+        <w:t>,</w:t>
+      </w:r>
+    </w:p>
+    <w:p>
+      <w:pPr>
+        <w:ind w:left="1440"/>
+      </w:pPr>
+      <w:r>
+        <w:t>s</w:t>
+      </w:r>
+      <w:r>
+        <w:t>tock</w:t>
+      </w:r>
+      <w:r>
+        <w:t>C</w:t>
+      </w:r>
+      <w:r>
+        <w:t>ount</w:t>
+      </w:r>
+      <w:r>
+        <w:t>:</w:t>
+      </w:r>
+      <w:r>
+        <w:t xml:space="preserve"> </w:t>
+      </w:r>
+      <w:r>
+        <w:t>Int,</w:t>
+      </w:r>
+    </w:p>
+    <w:p>
+      <w:pPr>
+        <w:ind w:left="1440"/>
+      </w:pPr>
+      <w:r>
+        <w:t>stockT</w:t>
+      </w:r>
+      <w:r>
+        <w:t>hresh:</w:t>
+      </w:r>
+      <w:r>
+        <w:t xml:space="preserve"> </w:t>
+      </w:r>
+      <w:r>
+        <w:t>Int,</w:t>
+      </w:r>
+    </w:p>
+    <w:p>
+      <w:pPr>
+        <w:ind w:left="1440"/>
+      </w:pPr>
+      <w:r>
+        <w:t>p</w:t>
+      </w:r>
+      <w:r>
+        <w:t>roduct</w:t>
+      </w:r>
+      <w:r>
+        <w:t>I</w:t>
+      </w:r>
+      <w:r>
+        <w:t>d:</w:t>
+      </w:r>
+      <w:r>
+        <w:t xml:space="preserve"> </w:t>
+      </w:r>
+      <w:r>
+        <w:t>String</w:t>
+      </w:r>
+    </w:p>
+    <w:p>
+      <w:pPr>
+        <w:ind w:left="1440"/>
+      </w:pPr>
+      <w:r>
+        <w:t>}</w:t>
+      </w:r>
+    </w:p>
+    <w:p>
+      <w:pPr>
+        <w:ind w:left="1440"/>
+      </w:pPr>
+    </w:p>
+    <w:p>
+      <w:pPr>
+        <w:ind w:left="1440"/>
+      </w:pPr>
+    </w:p>
+    <w:p>
+      <w:pPr>
+        <w:ind w:left="1440"/>
+      </w:pPr>
+    </w:p>
+    <w:p>
+      <w:pPr>
+        <w:pStyle w:val="Heading1"/>
+        <w:numPr>
+          <w:ilvl w:val="0"/>
+          <w:numId w:val="1"/>
+        </w:numPr>
+        <w:rPr>
+          <w:b/>
+        </w:rPr>
+      </w:pPr>
+      <w:bookmarkStart w:id="4" w:name="_Toc494129740"/>
       <w:r>
         <w:rPr>
           <w:b/>
@@ -1385,7 +1392,7 @@
         </w:rPr>
         <w:t>:</w:t>
       </w:r>
-      <w:bookmarkEnd w:id="5"/>
+      <w:bookmarkEnd w:id="4"/>
       <w:r>
         <w:rPr>
           <w:b/>
@@ -1987,7 +1994,7 @@
           <w:sz w:val="26"/>
         </w:rPr>
       </w:pPr>
-      <w:bookmarkStart w:id="6" w:name="_Toc494129741"/>
+      <w:bookmarkStart w:id="5" w:name="_Toc494129741"/>
       <w:r>
         <w:rPr>
           <w:b/>
@@ -2005,7 +2012,7 @@
         </w:rPr>
         <w:t>:</w:t>
       </w:r>
-      <w:bookmarkEnd w:id="6"/>
+      <w:bookmarkEnd w:id="5"/>
       <w:r>
         <w:rPr>
           <w:b/>
@@ -2106,18 +2113,7 @@
       </w:r>
       <w:r>
         <w:tab/>
-      </w:r>
-      <w:r>
-        <w:t>"</w:t>
-      </w:r>
-      <w:r>
-        <w:t>id</w:t>
-      </w:r>
-      <w:r>
-        <w:t>"</w:t>
-      </w:r>
-      <w:r>
-        <w:t>:</w:t>
+        <w:t>"id":</w:t>
       </w:r>
       <w:r>
         <w:t xml:space="preserve"> </w:t>
@@ -2299,7 +2295,7 @@
           <w:sz w:val="26"/>
         </w:rPr>
       </w:pPr>
-      <w:bookmarkStart w:id="7" w:name="_Toc494129742"/>
+      <w:bookmarkStart w:id="6" w:name="_Toc494129742"/>
       <w:r>
         <w:rPr>
           <w:b/>
@@ -2316,7 +2312,7 @@
         </w:rPr>
         <w:t>:</w:t>
       </w:r>
-      <w:bookmarkEnd w:id="7"/>
+      <w:bookmarkEnd w:id="6"/>
     </w:p>
     <w:p/>
     <w:p>
@@ -2569,6 +2565,10 @@
           <w:b/>
         </w:rPr>
       </w:pPr>
+    </w:p>
+    <w:p>
+      <w:bookmarkStart w:id="7" w:name="_GoBack"/>
+      <w:bookmarkEnd w:id="7"/>
     </w:p>
     <w:p>
       <w:pPr>
@@ -3200,6 +3200,7 @@
     <w:lsdException w:name="HTML Sample" w:semiHidden="1" w:unhideWhenUsed="1"/>
     <w:lsdException w:name="HTML Typewriter" w:semiHidden="1" w:unhideWhenUsed="1"/>
     <w:lsdException w:name="HTML Variable" w:semiHidden="1" w:unhideWhenUsed="1"/>
+    <w:lsdException w:name="Normal Table" w:semiHidden="1" w:unhideWhenUsed="1"/>
     <w:lsdException w:name="annotation subject" w:semiHidden="1" w:unhideWhenUsed="1"/>
     <w:lsdException w:name="No List" w:semiHidden="1" w:unhideWhenUsed="1"/>
     <w:lsdException w:name="Outline List 1" w:semiHidden="1" w:unhideWhenUsed="1"/>
@@ -3246,8 +3247,10 @@
     <w:lsdException w:name="Table Subtle 2" w:semiHidden="1" w:unhideWhenUsed="1"/>
     <w:lsdException w:name="Table Web 1" w:semiHidden="1" w:unhideWhenUsed="1"/>
     <w:lsdException w:name="Table Web 2" w:semiHidden="1" w:unhideWhenUsed="1"/>
+    <w:lsdException w:name="Table Web 3" w:semiHidden="1" w:unhideWhenUsed="1"/>
     <w:lsdException w:name="Balloon Text" w:semiHidden="1" w:unhideWhenUsed="1"/>
     <w:lsdException w:name="Table Grid" w:uiPriority="39"/>
+    <w:lsdException w:name="Table Theme" w:semiHidden="1" w:unhideWhenUsed="1"/>
     <w:lsdException w:name="Placeholder Text" w:semiHidden="1"/>
     <w:lsdException w:name="No Spacing" w:uiPriority="1" w:qFormat="1"/>
     <w:lsdException w:name="Light Shading" w:uiPriority="60"/>
@@ -3955,7 +3958,7 @@
 </file>
 
 <file path=customXml/itemProps1.xml><?xml version="1.0" encoding="utf-8"?>
-<ds:datastoreItem xmlns:ds="http://schemas.openxmlformats.org/officeDocument/2006/customXml" ds:itemID="{F21BA0DE-635A-4191-A199-F5828128378D}">
+<ds:datastoreItem xmlns:ds="http://schemas.openxmlformats.org/officeDocument/2006/customXml" ds:itemID="{3DE83178-4C6A-4AE1-8F28-748C62C2FC6F}">
   <ds:schemaRefs>
     <ds:schemaRef ds:uri="http://schemas.openxmlformats.org/officeDocument/2006/bibliography"/>
   </ds:schemaRefs>

</xml_diff>